<commit_message>
RDPB-2795 high profit rule doc updated
</commit_message>
<xml_diff>
--- a/docs/V1 - Surveillance Rule - High Profit.docx
+++ b/docs/V1 - Surveillance Rule - High Profit.docx
@@ -46,6 +46,12 @@
         </w:rPr>
         <w:t>Version 1</w:t>
       </w:r>
+      <w:r>
+        <w:rPr>
+          <w:lang w:val="en-GB"/>
+        </w:rPr>
+        <w:t>.1</w:t>
+      </w:r>
     </w:p>
     <w:p>
       <w:pPr>
@@ -78,7 +84,213 @@
         <w:rPr>
           <w:lang w:val="en-GB"/>
         </w:rPr>
-        <w:t>Series of trading orders that generate unusually high level of profits.</w:t>
+        <w:t>A s</w:t>
+      </w:r>
+      <w:r>
+        <w:rPr>
+          <w:lang w:val="en-GB"/>
+        </w:rPr>
+        <w:t>eries of trading orders that generate unusually high level of profits.</w:t>
+      </w:r>
+    </w:p>
+    <w:p>
+      <w:pPr>
+        <w:rPr>
+          <w:lang w:val="en-GB"/>
+        </w:rPr>
+      </w:pPr>
+    </w:p>
+    <w:p>
+      <w:pPr>
+        <w:rPr>
+          <w:lang w:val="en-GB"/>
+        </w:rPr>
+      </w:pPr>
+      <w:r>
+        <w:rPr>
+          <w:lang w:val="en-GB"/>
+        </w:rPr>
+        <w:t>We consider both realised profits and virtual profits. Virtual profits are for existing positions as measured against the most recent market data.</w:t>
+      </w:r>
+      <w:r>
+        <w:rPr>
+          <w:lang w:val="en-GB"/>
+        </w:rPr>
+        <w:t xml:space="preserve"> </w:t>
+      </w:r>
+      <w:r>
+        <w:rPr>
+          <w:lang w:val="en-GB"/>
+        </w:rPr>
+        <w:t>Profits are calculated excluding broker fees and other transaction costs.</w:t>
+      </w:r>
+    </w:p>
+    <w:p>
+      <w:pPr>
+        <w:rPr>
+          <w:lang w:val="en-GB"/>
+        </w:rPr>
+      </w:pPr>
+    </w:p>
+    <w:p>
+      <w:pPr>
+        <w:rPr>
+          <w:lang w:val="en-GB"/>
+        </w:rPr>
+      </w:pPr>
+      <w:r>
+        <w:rPr>
+          <w:lang w:val="en-GB"/>
+        </w:rPr>
+        <w:t>There are two ways to measure high profits, relative high profits based off a % of the position and absolute high profits against a given value in a specified currency.</w:t>
+      </w:r>
+    </w:p>
+    <w:p>
+      <w:pPr>
+        <w:rPr>
+          <w:lang w:val="en-GB"/>
+        </w:rPr>
+      </w:pPr>
+    </w:p>
+    <w:p>
+      <w:pPr>
+        <w:rPr>
+          <w:lang w:val="en-GB"/>
+        </w:rPr>
+      </w:pPr>
+      <w:r>
+        <w:rPr>
+          <w:lang w:val="en-GB"/>
+        </w:rPr>
+        <w:t>We consider four po</w:t>
+      </w:r>
+      <w:r>
+        <w:rPr>
+          <w:lang w:val="en-GB"/>
+        </w:rPr>
+        <w:t>tential techniques for measuring high profits.</w:t>
+      </w:r>
+    </w:p>
+    <w:p>
+      <w:pPr>
+        <w:rPr>
+          <w:lang w:val="en-GB"/>
+        </w:rPr>
+      </w:pPr>
+    </w:p>
+    <w:p>
+      <w:pPr>
+        <w:rPr>
+          <w:lang w:val="en-GB"/>
+        </w:rPr>
+      </w:pPr>
+      <w:r>
+        <w:rPr>
+          <w:lang w:val="en-GB"/>
+        </w:rPr>
+        <w:t>Position profits are measured against an entire position within a time window. All trades into and exiting a position are compared to calculate profits.</w:t>
+      </w:r>
+    </w:p>
+    <w:p>
+      <w:pPr>
+        <w:rPr>
+          <w:lang w:val="en-GB"/>
+        </w:rPr>
+      </w:pPr>
+    </w:p>
+    <w:p>
+      <w:pPr>
+        <w:rPr>
+          <w:lang w:val="en-GB"/>
+        </w:rPr>
+      </w:pPr>
+      <w:r>
+        <w:rPr>
+          <w:lang w:val="en-GB"/>
+        </w:rPr>
+        <w:t xml:space="preserve">Outside pairing where selling securities are assumed to be </w:t>
+      </w:r>
+      <w:r>
+        <w:rPr>
+          <w:lang w:val="en-GB"/>
+        </w:rPr>
+        <w:t>brought</w:t>
+      </w:r>
+      <w:r>
+        <w:rPr>
+          <w:lang w:val="en-GB"/>
+        </w:rPr>
+        <w:t xml:space="preserve"> for by the oldest trades within the time frame to buy them</w:t>
+      </w:r>
+      <w:r>
+        <w:rPr>
+          <w:lang w:val="en-GB"/>
+        </w:rPr>
+        <w:t xml:space="preserve"> when calculating profit</w:t>
+      </w:r>
+      <w:r>
+        <w:rPr>
+          <w:lang w:val="en-GB"/>
+        </w:rPr>
+        <w:t>.</w:t>
+      </w:r>
+    </w:p>
+    <w:p>
+      <w:pPr>
+        <w:rPr>
+          <w:lang w:val="en-GB"/>
+        </w:rPr>
+      </w:pPr>
+    </w:p>
+    <w:p>
+      <w:pPr>
+        <w:rPr>
+          <w:lang w:val="en-GB"/>
+        </w:rPr>
+      </w:pPr>
+      <w:r>
+        <w:rPr>
+          <w:lang w:val="en-GB"/>
+        </w:rPr>
+        <w:t>Inside pairing where selling securities are assumed to be paid for by the most recent trades within the time frame to buy them</w:t>
+      </w:r>
+      <w:r>
+        <w:rPr>
+          <w:lang w:val="en-GB"/>
+        </w:rPr>
+        <w:t xml:space="preserve"> when calculating profit</w:t>
+      </w:r>
+      <w:r>
+        <w:rPr>
+          <w:lang w:val="en-GB"/>
+        </w:rPr>
+        <w:t>.</w:t>
+      </w:r>
+    </w:p>
+    <w:p>
+      <w:pPr>
+        <w:rPr>
+          <w:lang w:val="en-GB"/>
+        </w:rPr>
+      </w:pPr>
+    </w:p>
+    <w:p>
+      <w:pPr>
+        <w:rPr>
+          <w:lang w:val="en-GB"/>
+        </w:rPr>
+      </w:pPr>
+      <w:r>
+        <w:rPr>
+          <w:lang w:val="en-GB"/>
+        </w:rPr>
+        <w:t>Highest profit pairing where the cheapest securities are compare</w:t>
+      </w:r>
+      <w:r>
+        <w:rPr>
+          <w:lang w:val="en-GB"/>
+        </w:rPr>
+        <w:t>d to the highest sell prices within a position. Once a position has been fully exited the brought securities cannot be used in a subsequent position high profit analysis as they have been traded out of the traders’ portfolio.</w:t>
       </w:r>
     </w:p>
     <w:p>
@@ -184,7 +396,26 @@
         <w:rPr>
           <w:lang w:val="en-GB"/>
         </w:rPr>
-        <w:t>Profit threshold in % return or profit threshold in absolute £ value.</w:t>
+        <w:t>Profit threshold in % return.</w:t>
+      </w:r>
+    </w:p>
+    <w:p>
+      <w:pPr>
+        <w:rPr>
+          <w:lang w:val="en-GB"/>
+        </w:rPr>
+      </w:pPr>
+      <w:r>
+        <w:rPr>
+          <w:lang w:val="en-GB"/>
+        </w:rPr>
+        <w:t>P</w:t>
+      </w:r>
+      <w:r>
+        <w:rPr>
+          <w:lang w:val="en-GB"/>
+        </w:rPr>
+        <w:t>rofit threshold in absolute £ value.</w:t>
       </w:r>
     </w:p>
     <w:p>
@@ -206,17 +437,61 @@
           <w:lang w:val="en-GB"/>
         </w:rPr>
       </w:pPr>
-    </w:p>
-    <w:p>
-      <w:pPr>
-        <w:rPr>
-          <w:lang w:val="en-GB"/>
-        </w:rPr>
-      </w:pPr>
       <w:r>
         <w:rPr>
           <w:lang w:val="en-GB"/>
         </w:rPr>
+        <w:t>Selection of which techniques to apply to detect the rule breach.</w:t>
+      </w:r>
+    </w:p>
+    <w:p>
+      <w:pPr>
+        <w:rPr>
+          <w:lang w:val="en-GB"/>
+        </w:rPr>
+      </w:pPr>
+      <w:bookmarkStart w:id="0" w:name="_GoBack"/>
+      <w:bookmarkEnd w:id="0"/>
+    </w:p>
+    <w:p>
+      <w:pPr>
+        <w:rPr>
+          <w:lang w:val="en-GB"/>
+        </w:rPr>
+      </w:pPr>
+    </w:p>
+    <w:p>
+      <w:pPr>
+        <w:rPr>
+          <w:lang w:val="en-GB"/>
+        </w:rPr>
+      </w:pPr>
+    </w:p>
+    <w:p>
+      <w:pPr>
+        <w:rPr>
+          <w:lang w:val="en-GB"/>
+        </w:rPr>
+      </w:pPr>
+    </w:p>
+    <w:p>
+      <w:pPr>
+        <w:rPr>
+          <w:lang w:val="en-GB"/>
+        </w:rPr>
+      </w:pPr>
+    </w:p>
+    <w:p>
+      <w:pPr>
+        <w:rPr>
+          <w:lang w:val="en-GB"/>
+        </w:rPr>
+      </w:pPr>
+      <w:r>
+        <w:rPr>
+          <w:lang w:val="en-GB"/>
+        </w:rPr>
+        <w:lastRenderedPageBreak/>
         <w:t>Rule.</w:t>
       </w:r>
     </w:p>
@@ -237,7 +512,7 @@
         <w:rPr>
           <w:lang w:val="en-GB"/>
         </w:rPr>
-        <w:t>Sum buy order prices and volumes for a security and likewise for sell orders in the given time period only. Evaluate rule if thresholds are breached.</w:t>
+        <w:t>Position profits.</w:t>
       </w:r>
     </w:p>
     <w:p>
@@ -246,8 +521,130 @@
           <w:lang w:val="en-GB"/>
         </w:rPr>
       </w:pPr>
-      <w:bookmarkStart w:id="0" w:name="_GoBack"/>
-      <w:bookmarkEnd w:id="0"/>
+      <w:r>
+        <w:rPr>
+          <w:lang w:val="en-GB"/>
+        </w:rPr>
+        <w:t xml:space="preserve">Sum quantity of security by security price for each transaction. Sum transactions by buy/sell. If position was fully closed out by matching security brought/sold number then calculate profit. If position is still live then calculate profit so far and use the latest pricing data to calculate the virtual profit on any </w:t>
+      </w:r>
+      <w:r>
+        <w:rPr>
+          <w:lang w:val="en-GB"/>
+        </w:rPr>
+        <w:t>securities</w:t>
+      </w:r>
+      <w:r>
+        <w:rPr>
+          <w:lang w:val="en-GB"/>
+        </w:rPr>
+        <w:t xml:space="preserve"> that remain unsold.</w:t>
+      </w:r>
+    </w:p>
+    <w:p>
+      <w:pPr>
+        <w:rPr>
+          <w:lang w:val="en-GB"/>
+        </w:rPr>
+      </w:pPr>
+    </w:p>
+    <w:p>
+      <w:pPr>
+        <w:rPr>
+          <w:lang w:val="en-GB"/>
+        </w:rPr>
+      </w:pPr>
+      <w:r>
+        <w:rPr>
+          <w:lang w:val="en-GB"/>
+        </w:rPr>
+        <w:t>Outside pairing.</w:t>
+      </w:r>
+    </w:p>
+    <w:p>
+      <w:pPr>
+        <w:rPr>
+          <w:lang w:val="en-GB"/>
+        </w:rPr>
+      </w:pPr>
+      <w:r>
+        <w:rPr>
+          <w:lang w:val="en-GB"/>
+        </w:rPr>
+        <w:t>Take the oldest security purchase within the time frame and then compare it to the first sale. Evaluate profits. Take the next purchase and iterate through purchases likewise. If a high profit rule is breached at any point in this process raise an alert.</w:t>
+      </w:r>
+    </w:p>
+    <w:p>
+      <w:pPr>
+        <w:rPr>
+          <w:lang w:val="en-GB"/>
+        </w:rPr>
+      </w:pPr>
+    </w:p>
+    <w:p>
+      <w:pPr>
+        <w:rPr>
+          <w:lang w:val="en-GB"/>
+        </w:rPr>
+      </w:pPr>
+      <w:r>
+        <w:rPr>
+          <w:lang w:val="en-GB"/>
+        </w:rPr>
+        <w:t>Inside pairing.</w:t>
+      </w:r>
+    </w:p>
+    <w:p>
+      <w:pPr>
+        <w:rPr>
+          <w:lang w:val="en-GB"/>
+        </w:rPr>
+      </w:pPr>
+      <w:r>
+        <w:rPr>
+          <w:lang w:val="en-GB"/>
+        </w:rPr>
+        <w:t>Take the most recent security purchase before a sale and evaluate profits. If volumes sold exceed volume brought, than begin searching for the next most recent security purchase. If a high profit rule is breached at any point in this process raise an alert.</w:t>
+      </w:r>
+    </w:p>
+    <w:p>
+      <w:pPr>
+        <w:rPr>
+          <w:lang w:val="en-GB"/>
+        </w:rPr>
+      </w:pPr>
+    </w:p>
+    <w:p>
+      <w:pPr>
+        <w:rPr>
+          <w:lang w:val="en-GB"/>
+        </w:rPr>
+      </w:pPr>
+      <w:r>
+        <w:rPr>
+          <w:lang w:val="en-GB"/>
+        </w:rPr>
+        <w:t>Highest profit pairing.</w:t>
+      </w:r>
+    </w:p>
+    <w:p>
+      <w:pPr>
+        <w:rPr>
+          <w:lang w:val="en-GB"/>
+        </w:rPr>
+      </w:pPr>
+      <w:r>
+        <w:rPr>
+          <w:lang w:val="en-GB"/>
+        </w:rPr>
+        <w:t>Take the best price buy and compare it to the best price sales. Evaluate high profit rule. If it’s not breached take the next best price buy and compare it to the next best price sale. This will eventually yield the same result as position profits but allows for further analysis within a position.</w:t>
+      </w:r>
+    </w:p>
+    <w:p>
+      <w:pPr>
+        <w:rPr>
+          <w:lang w:val="en-GB"/>
+        </w:rPr>
+      </w:pPr>
     </w:p>
     <w:p>
       <w:pPr>
@@ -3328,6 +3725,1055 @@
 </file>
 
 <file path=customXml/item1.xml><?xml version="1.0" encoding="utf-8"?>
+<ct:contentTypeSchema xmlns:ct="http://schemas.microsoft.com/office/2006/metadata/contentType" xmlns:ma="http://schemas.microsoft.com/office/2006/metadata/properties/metaAttributes" ct:_="" ma:_="" ma:contentTypeName="TemplateFile" ma:contentTypeID="0x0101006EDDDB5EE6D98C44930B742096920B300400F5B6D36B3EF94B4E9A635CDF2A18F5B8" ma:contentTypeVersion="72" ma:contentTypeDescription="Create a new document." ma:contentTypeScope="" ma:versionID="a23e56308344d904b51738559c3d67c9">
+  <xsd:schema xmlns:xsd="http://www.w3.org/2001/XMLSchema" xmlns:xs="http://www.w3.org/2001/XMLSchema" xmlns:p="http://schemas.microsoft.com/office/2006/metadata/properties" xmlns:ns2="4873beb7-5857-4685-be1f-d57550cc96cc" targetNamespace="http://schemas.microsoft.com/office/2006/metadata/properties" ma:root="true" ma:fieldsID="cd0908cc4600e77bf5da051303e00c8d" ns2:_="">
+    <xsd:import namespace="4873beb7-5857-4685-be1f-d57550cc96cc"/>
+    <xsd:element name="properties">
+      <xsd:complexType>
+        <xsd:sequence>
+          <xsd:element name="documentManagement">
+            <xsd:complexType>
+              <xsd:all>
+                <xsd:element ref="ns2:AcquiredFrom" minOccurs="0"/>
+                <xsd:element ref="ns2:UACurrentWords" minOccurs="0"/>
+                <xsd:element ref="ns2:TPApplication" minOccurs="0"/>
+                <xsd:element ref="ns2:ApprovalLog" minOccurs="0"/>
+                <xsd:element ref="ns2:ApprovalStatus" minOccurs="0"/>
+                <xsd:element ref="ns2:AssetStart" minOccurs="0"/>
+                <xsd:element ref="ns2:AssetExpire" minOccurs="0"/>
+                <xsd:element ref="ns2:AssetId" minOccurs="0"/>
+                <xsd:element ref="ns2:IsSearchable" minOccurs="0"/>
+                <xsd:element ref="ns2:AssetType" minOccurs="0"/>
+                <xsd:element ref="ns2:APAuthor" minOccurs="0"/>
+                <xsd:element ref="ns2:AverageRating" minOccurs="0"/>
+                <xsd:element ref="ns2:BlockPublish" minOccurs="0"/>
+                <xsd:element ref="ns2:BugNumber" minOccurs="0"/>
+                <xsd:element ref="ns2:CampaignTagsTaxHTField0" minOccurs="0"/>
+                <xsd:element ref="ns2:TPClientViewer" minOccurs="0"/>
+                <xsd:element ref="ns2:ClipArtFilename" minOccurs="0"/>
+                <xsd:element ref="ns2:TPCommandLine" minOccurs="0"/>
+                <xsd:element ref="ns2:TPComponent" minOccurs="0"/>
+                <xsd:element ref="ns2:ContentItem" minOccurs="0"/>
+                <xsd:element ref="ns2:CrawlForDependencies" minOccurs="0"/>
+                <xsd:element ref="ns2:CSXHash" minOccurs="0"/>
+                <xsd:element ref="ns2:CSXSubmissionMarket" minOccurs="0"/>
+                <xsd:element ref="ns2:CSXUpdate" minOccurs="0"/>
+                <xsd:element ref="ns2:IntlLangReviewDate" minOccurs="0"/>
+                <xsd:element ref="ns2:IsDeleted" minOccurs="0"/>
+                <xsd:element ref="ns2:APDescription" minOccurs="0"/>
+                <xsd:element ref="ns2:DirectSourceMarket" minOccurs="0"/>
+                <xsd:element ref="ns2:Downloads" minOccurs="0"/>
+                <xsd:element ref="ns2:DSATActionTaken" minOccurs="0"/>
+                <xsd:element ref="ns2:APEditor" minOccurs="0"/>
+                <xsd:element ref="ns2:EditorialStatus" minOccurs="0"/>
+                <xsd:element ref="ns2:EditorialTags" minOccurs="0"/>
+                <xsd:element ref="ns2:TPExecutable" minOccurs="0"/>
+                <xsd:element ref="ns2:FeatureTagsTaxHTField0" minOccurs="0"/>
+                <xsd:element ref="ns2:TPFriendlyName" minOccurs="0"/>
+                <xsd:element ref="ns2:FriendlyTitle" minOccurs="0"/>
+                <xsd:element ref="ns2:PrimaryImageGen" minOccurs="0"/>
+                <xsd:element ref="ns2:HandoffToMSDN" minOccurs="0"/>
+                <xsd:element ref="ns2:InProjectListLookup" minOccurs="0"/>
+                <xsd:element ref="ns2:TPInstallLocation" minOccurs="0"/>
+                <xsd:element ref="ns2:InternalTagsTaxHTField0" minOccurs="0"/>
+                <xsd:element ref="ns2:IntlLangReview" minOccurs="0"/>
+                <xsd:element ref="ns2:IntlLangReviewer" minOccurs="0"/>
+                <xsd:element ref="ns2:MarketSpecific" minOccurs="0"/>
+                <xsd:element ref="ns2:LastCompleteVersionLookup" minOccurs="0"/>
+                <xsd:element ref="ns2:LastHandOff" minOccurs="0"/>
+                <xsd:element ref="ns2:LastModifiedDateTime" minOccurs="0"/>
+                <xsd:element ref="ns2:LastPreviewErrorLookup" minOccurs="0"/>
+                <xsd:element ref="ns2:LastPreviewResultLookup" minOccurs="0"/>
+                <xsd:element ref="ns2:LastPreviewAttemptDateLookup" minOccurs="0"/>
+                <xsd:element ref="ns2:LastPreviewedByLookup" minOccurs="0"/>
+                <xsd:element ref="ns2:LastPreviewTimeLookup" minOccurs="0"/>
+                <xsd:element ref="ns2:LastPreviewVersionLookup" minOccurs="0"/>
+                <xsd:element ref="ns2:LastPublishErrorLookup" minOccurs="0"/>
+                <xsd:element ref="ns2:LastPublishResultLookup" minOccurs="0"/>
+                <xsd:element ref="ns2:LastPublishAttemptDateLookup" minOccurs="0"/>
+                <xsd:element ref="ns2:LastPublishedByLookup" minOccurs="0"/>
+                <xsd:element ref="ns2:LastPublishTimeLookup" minOccurs="0"/>
+                <xsd:element ref="ns2:LastPublishVersionLookup" minOccurs="0"/>
+                <xsd:element ref="ns2:TPLaunchHelpLinkType" minOccurs="0"/>
+                <xsd:element ref="ns2:LegacyData" minOccurs="0"/>
+                <xsd:element ref="ns2:TPLaunchHelpLink" minOccurs="0"/>
+                <xsd:element ref="ns2:LocComments" minOccurs="0"/>
+                <xsd:element ref="ns2:LocLastLocAttemptVersionLookup" minOccurs="0"/>
+                <xsd:element ref="ns2:LocLastLocAttemptVersionTypeLookup" minOccurs="0"/>
+                <xsd:element ref="ns2:LocManualTestRequired" minOccurs="0"/>
+                <xsd:element ref="ns2:LocMarketGroupTiers2" minOccurs="0"/>
+                <xsd:element ref="ns2:LocNewPublishedVersionLookup" minOccurs="0"/>
+                <xsd:element ref="ns2:LocOverallHandbackStatusLookup" minOccurs="0"/>
+                <xsd:element ref="ns2:LocOverallLocStatusLookup" minOccurs="0"/>
+                <xsd:element ref="ns2:LocOverallPreviewStatusLookup" minOccurs="0"/>
+                <xsd:element ref="ns2:LocOverallPublishStatusLookup" minOccurs="0"/>
+                <xsd:element ref="ns2:IntlLocPriority" minOccurs="0"/>
+                <xsd:element ref="ns2:LocProcessedForHandoffsLookup" minOccurs="0"/>
+                <xsd:element ref="ns2:LocProcessedForMarketsLookup" minOccurs="0"/>
+                <xsd:element ref="ns2:LocPublishedDependentAssetsLookup" minOccurs="0"/>
+                <xsd:element ref="ns2:LocPublishedLinkedAssetsLookup" minOccurs="0"/>
+                <xsd:element ref="ns2:LocRecommendedHandoff" minOccurs="0"/>
+                <xsd:element ref="ns2:LocalizationTagsTaxHTField0" minOccurs="0"/>
+                <xsd:element ref="ns2:MachineTranslated" minOccurs="0"/>
+                <xsd:element ref="ns2:Manager" minOccurs="0"/>
+                <xsd:element ref="ns2:Markets" minOccurs="0"/>
+                <xsd:element ref="ns2:Milestone" minOccurs="0"/>
+                <xsd:element ref="ns2:TPNamespace" minOccurs="0"/>
+                <xsd:element ref="ns2:NumericId" minOccurs="0"/>
+                <xsd:element ref="ns2:NumOfRatingsLookup" minOccurs="0"/>
+                <xsd:element ref="ns2:OOCacheId" minOccurs="0"/>
+                <xsd:element ref="ns2:OpenTemplate" minOccurs="0"/>
+                <xsd:element ref="ns2:OriginAsset" minOccurs="0"/>
+                <xsd:element ref="ns2:OriginalRelease" minOccurs="0"/>
+                <xsd:element ref="ns2:OriginalSourceMarket" minOccurs="0"/>
+                <xsd:element ref="ns2:OutputCachingOn" minOccurs="0"/>
+                <xsd:element ref="ns2:ParentAssetId" minOccurs="0"/>
+                <xsd:element ref="ns2:PlannedPubDate" minOccurs="0"/>
+                <xsd:element ref="ns2:PolicheckWords" minOccurs="0"/>
+                <xsd:element ref="ns2:BusinessGroup" minOccurs="0"/>
+                <xsd:element ref="ns2:UAProjectedTotalWords" minOccurs="0"/>
+                <xsd:element ref="ns2:Provider" minOccurs="0"/>
+                <xsd:element ref="ns2:Providers" minOccurs="0"/>
+                <xsd:element ref="ns2:PublishStatusLookup" minOccurs="0"/>
+                <xsd:element ref="ns2:PublishTargets" minOccurs="0"/>
+                <xsd:element ref="ns2:RecommendationsModifier" minOccurs="0"/>
+                <xsd:element ref="ns2:ArtSampleDocs" minOccurs="0"/>
+                <xsd:element ref="ns2:ScenarioTagsTaxHTField0" minOccurs="0"/>
+                <xsd:element ref="ns2:ShowIn" minOccurs="0"/>
+                <xsd:element ref="ns2:SourceTitle" minOccurs="0"/>
+                <xsd:element ref="ns2:CSXSubmissionDate" minOccurs="0"/>
+                <xsd:element ref="ns2:SubmitterId" minOccurs="0"/>
+                <xsd:element ref="ns2:TaxCatchAll" minOccurs="0"/>
+                <xsd:element ref="ns2:TaxCatchAllLabel" minOccurs="0"/>
+                <xsd:element ref="ns2:TemplateStatus" minOccurs="0"/>
+                <xsd:element ref="ns2:TemplateTemplateType" minOccurs="0"/>
+                <xsd:element ref="ns2:ThumbnailAssetId" minOccurs="0"/>
+                <xsd:element ref="ns2:TimesCloned" minOccurs="0"/>
+                <xsd:element ref="ns2:TrustLevel" minOccurs="0"/>
+                <xsd:element ref="ns2:UALocComments" minOccurs="0"/>
+                <xsd:element ref="ns2:UALocRecommendation" minOccurs="0"/>
+                <xsd:element ref="ns2:UANotes" minOccurs="0"/>
+                <xsd:element ref="ns2:TPAppVersion" minOccurs="0"/>
+                <xsd:element ref="ns2:VoteCount" minOccurs="0"/>
+              </xsd:all>
+            </xsd:complexType>
+          </xsd:element>
+        </xsd:sequence>
+      </xsd:complexType>
+    </xsd:element>
+  </xsd:schema>
+  <xsd:schema xmlns:xsd="http://www.w3.org/2001/XMLSchema" xmlns:xs="http://www.w3.org/2001/XMLSchema" xmlns:dms="http://schemas.microsoft.com/office/2006/documentManagement/types" xmlns:pc="http://schemas.microsoft.com/office/infopath/2007/PartnerControls" targetNamespace="4873beb7-5857-4685-be1f-d57550cc96cc" elementFormDefault="qualified">
+    <xsd:import namespace="http://schemas.microsoft.com/office/2006/documentManagement/types"/>
+    <xsd:import namespace="http://schemas.microsoft.com/office/infopath/2007/PartnerControls"/>
+    <xsd:element name="AcquiredFrom" ma:index="1" nillable="true" ma:displayName="Acquired From" ma:default="Internal MS" ma:internalName="AcquiredFrom" ma:readOnly="false">
+      <xsd:simpleType>
+        <xsd:restriction base="dms:Choice">
+          <xsd:enumeration value="Internal MS"/>
+          <xsd:enumeration value="Community"/>
+          <xsd:enumeration value="MVP"/>
+          <xsd:enumeration value="Publisher"/>
+          <xsd:enumeration value="Partner"/>
+          <xsd:enumeration value="None"/>
+        </xsd:restriction>
+      </xsd:simpleType>
+    </xsd:element>
+    <xsd:element name="UACurrentWords" ma:index="2" nillable="true" ma:displayName="Actual Word Count" ma:default="" ma:internalName="UACurrentWords" ma:readOnly="false">
+      <xsd:simpleType>
+        <xsd:restriction base="dms:Unknown"/>
+      </xsd:simpleType>
+    </xsd:element>
+    <xsd:element name="TPApplication" ma:index="3" nillable="true" ma:displayName="Application to Open Template With" ma:default="" ma:internalName="TPApplication">
+      <xsd:simpleType>
+        <xsd:restriction base="dms:Text"/>
+      </xsd:simpleType>
+    </xsd:element>
+    <xsd:element name="ApprovalLog" ma:index="4" nillable="true" ma:displayName="Approval Log" ma:default="" ma:hidden="true" ma:internalName="ApprovalLog" ma:readOnly="false">
+      <xsd:simpleType>
+        <xsd:restriction base="dms:Note"/>
+      </xsd:simpleType>
+    </xsd:element>
+    <xsd:element name="ApprovalStatus" ma:index="5" nillable="true" ma:displayName="Approval Status" ma:default="InProgress" ma:internalName="ApprovalStatus" ma:readOnly="false">
+      <xsd:simpleType>
+        <xsd:restriction base="dms:Choice">
+          <xsd:enumeration value="InProgress"/>
+          <xsd:enumeration value="Rejected"/>
+          <xsd:enumeration value="Questionable"/>
+          <xsd:enumeration value="ApprovedAutomatic"/>
+          <xsd:enumeration value="ApprovedManual"/>
+          <xsd:enumeration value="On Hold"/>
+          <xsd:enumeration value="Needs Review"/>
+          <xsd:enumeration value="A Violation"/>
+          <xsd:enumeration value="Unpublished Violation"/>
+        </xsd:restriction>
+      </xsd:simpleType>
+    </xsd:element>
+    <xsd:element name="AssetStart" ma:index="6" nillable="true" ma:displayName="Asset Begin Date" ma:default="[Today]" ma:internalName="AssetStart" ma:readOnly="false">
+      <xsd:simpleType>
+        <xsd:restriction base="dms:DateTime"/>
+      </xsd:simpleType>
+    </xsd:element>
+    <xsd:element name="AssetExpire" ma:index="7" nillable="true" ma:displayName="Asset End Date" ma:default="2029-01-01T08:00:00Z" ma:format="DateTime" ma:internalName="AssetExpire" ma:readOnly="false">
+      <xsd:simpleType>
+        <xsd:restriction base="dms:DateTime"/>
+      </xsd:simpleType>
+    </xsd:element>
+    <xsd:element name="AssetId" ma:index="8" nillable="true" ma:displayName="Asset ID" ma:default="" ma:indexed="true" ma:internalName="AssetId" ma:readOnly="false">
+      <xsd:simpleType>
+        <xsd:restriction base="dms:Text">
+          <xsd:maxLength value="255"/>
+        </xsd:restriction>
+      </xsd:simpleType>
+    </xsd:element>
+    <xsd:element name="IsSearchable" ma:index="9" nillable="true" ma:displayName="Asset Searchable?" ma:default="true" ma:internalName="IsSearchable" ma:readOnly="false">
+      <xsd:simpleType>
+        <xsd:restriction base="dms:Boolean"/>
+      </xsd:simpleType>
+    </xsd:element>
+    <xsd:element name="AssetType" ma:index="10" nillable="true" ma:displayName="Asset Type" ma:default="" ma:internalName="AssetType" ma:readOnly="false">
+      <xsd:simpleType>
+        <xsd:restriction base="dms:Unknown"/>
+      </xsd:simpleType>
+    </xsd:element>
+    <xsd:element name="APAuthor" ma:index="11" nillable="true" ma:displayName="Author" ma:default="" ma:list="UserInfo" ma:internalName="APAuthor" ma:readOnly="false">
+      <xsd:complexType>
+        <xsd:complexContent>
+          <xsd:extension base="dms:User">
+            <xsd:sequence>
+              <xsd:element name="UserInfo" minOccurs="0" maxOccurs="unbounded">
+                <xsd:complexType>
+                  <xsd:sequence>
+                    <xsd:element name="DisplayName" type="xsd:string" minOccurs="0"/>
+                    <xsd:element name="AccountId" type="dms:UserId" minOccurs="0" nillable="true"/>
+                    <xsd:element name="AccountType" type="xsd:string" minOccurs="0"/>
+                  </xsd:sequence>
+                </xsd:complexType>
+              </xsd:element>
+            </xsd:sequence>
+          </xsd:extension>
+        </xsd:complexContent>
+      </xsd:complexType>
+    </xsd:element>
+    <xsd:element name="AverageRating" ma:index="12" nillable="true" ma:displayName="Average Rating" ma:internalName="AverageRating" ma:readOnly="false">
+      <xsd:simpleType>
+        <xsd:restriction base="dms:Text"/>
+      </xsd:simpleType>
+    </xsd:element>
+    <xsd:element name="BlockPublish" ma:index="13" nillable="true" ma:displayName="Block from Publishing?" ma:default="" ma:internalName="BlockPublish" ma:readOnly="false">
+      <xsd:simpleType>
+        <xsd:restriction base="dms:Boolean"/>
+      </xsd:simpleType>
+    </xsd:element>
+    <xsd:element name="BugNumber" ma:index="14" nillable="true" ma:displayName="Bug Number" ma:default="" ma:internalName="BugNumber" ma:readOnly="false">
+      <xsd:simpleType>
+        <xsd:restriction base="dms:Text"/>
+      </xsd:simpleType>
+    </xsd:element>
+    <xsd:element name="CampaignTagsTaxHTField0" ma:index="16" nillable="true" ma:taxonomy="true" ma:internalName="CampaignTagsTaxHTField0" ma:taxonomyFieldName="CampaignTags" ma:displayName="Campaigns" ma:readOnly="false" ma:default="" ma:fieldId="{1df42cc3-2301-4f11-a52a-6ead923c29ed}" ma:taxonomyMulti="true" ma:sspId="8f79753a-75d3-41f5-8ca3-40b843941b4f" ma:termSetId="ca0e50d4-faa1-44ce-961e-bb1441c60e66" ma:anchorId="00000000-0000-0000-0000-000000000000" ma:open="false" ma:isKeyword="false">
+      <xsd:complexType>
+        <xsd:sequence>
+          <xsd:element ref="pc:Terms" minOccurs="0" maxOccurs="1"/>
+        </xsd:sequence>
+      </xsd:complexType>
+    </xsd:element>
+    <xsd:element name="TPClientViewer" ma:index="17" nillable="true" ma:displayName="Client Viewer" ma:default="" ma:internalName="TPClientViewer">
+      <xsd:simpleType>
+        <xsd:restriction base="dms:Text"/>
+      </xsd:simpleType>
+    </xsd:element>
+    <xsd:element name="ClipArtFilename" ma:index="18" nillable="true" ma:displayName="Clip Art Name" ma:default="" ma:internalName="ClipArtFilename" ma:readOnly="false">
+      <xsd:simpleType>
+        <xsd:restriction base="dms:Text"/>
+      </xsd:simpleType>
+    </xsd:element>
+    <xsd:element name="TPCommandLine" ma:index="19" nillable="true" ma:displayName="Command Line" ma:default="" ma:internalName="TPCommandLine">
+      <xsd:simpleType>
+        <xsd:restriction base="dms:Text"/>
+      </xsd:simpleType>
+    </xsd:element>
+    <xsd:element name="TPComponent" ma:index="20" nillable="true" ma:displayName="Component" ma:default="" ma:internalName="TPComponent">
+      <xsd:simpleType>
+        <xsd:restriction base="dms:Text"/>
+      </xsd:simpleType>
+    </xsd:element>
+    <xsd:element name="ContentItem" ma:index="21" nillable="true" ma:displayName="Content Item" ma:default="" ma:hidden="true" ma:internalName="ContentItem" ma:readOnly="false">
+      <xsd:simpleType>
+        <xsd:restriction base="dms:Unknown"/>
+      </xsd:simpleType>
+    </xsd:element>
+    <xsd:element name="CrawlForDependencies" ma:index="23" nillable="true" ma:displayName="Crawl for Dependencies?" ma:default="true" ma:internalName="CrawlForDependencies" ma:readOnly="false">
+      <xsd:simpleType>
+        <xsd:restriction base="dms:Boolean"/>
+      </xsd:simpleType>
+    </xsd:element>
+    <xsd:element name="CSXHash" ma:index="26" nillable="true" ma:displayName="CSX Hash" ma:default="" ma:indexed="true" ma:internalName="CSXHash" ma:readOnly="false">
+      <xsd:simpleType>
+        <xsd:restriction base="dms:Text"/>
+      </xsd:simpleType>
+    </xsd:element>
+    <xsd:element name="CSXSubmissionMarket" ma:index="27" nillable="true" ma:displayName="CSX Submission Market" ma:default="" ma:list="{2FBD1B11-2ACE-4FDC-B5A3-635D4ADF6F1B}" ma:internalName="CSXSubmissionMarket" ma:readOnly="false" ma:showField="MarketName" ma:web="4873beb7-5857-4685-be1f-d57550cc96cc">
+      <xsd:simpleType>
+        <xsd:restriction base="dms:Lookup"/>
+      </xsd:simpleType>
+    </xsd:element>
+    <xsd:element name="CSXUpdate" ma:index="28" nillable="true" ma:displayName="CSX Updated?" ma:default="false" ma:internalName="CSXUpdate" ma:readOnly="false">
+      <xsd:simpleType>
+        <xsd:restriction base="dms:Boolean"/>
+      </xsd:simpleType>
+    </xsd:element>
+    <xsd:element name="IntlLangReviewDate" ma:index="29" nillable="true" ma:displayName="Date to Complete Intl QA" ma:default="" ma:internalName="IntlLangReviewDate" ma:readOnly="false">
+      <xsd:simpleType>
+        <xsd:restriction base="dms:DateTime"/>
+      </xsd:simpleType>
+    </xsd:element>
+    <xsd:element name="IsDeleted" ma:index="30" nillable="true" ma:displayName="Deleted?" ma:default="" ma:internalName="IsDeleted" ma:readOnly="false">
+      <xsd:simpleType>
+        <xsd:restriction base="dms:Boolean"/>
+      </xsd:simpleType>
+    </xsd:element>
+    <xsd:element name="APDescription" ma:index="31" nillable="true" ma:displayName="Description" ma:default="" ma:internalName="APDescription" ma:readOnly="false">
+      <xsd:simpleType>
+        <xsd:restriction base="dms:Note"/>
+      </xsd:simpleType>
+    </xsd:element>
+    <xsd:element name="DirectSourceMarket" ma:index="32" nillable="true" ma:displayName="Direct Source Market Group" ma:default="" ma:internalName="DirectSourceMarket" ma:readOnly="false">
+      <xsd:simpleType>
+        <xsd:restriction base="dms:Text"/>
+      </xsd:simpleType>
+    </xsd:element>
+    <xsd:element name="Downloads" ma:index="33" nillable="true" ma:displayName="Downloads" ma:default="0" ma:hidden="true" ma:internalName="Downloads" ma:readOnly="false">
+      <xsd:simpleType>
+        <xsd:restriction base="dms:Unknown"/>
+      </xsd:simpleType>
+    </xsd:element>
+    <xsd:element name="DSATActionTaken" ma:index="34" nillable="true" ma:displayName="DSAT Action Taken" ma:default="" ma:internalName="DSATActionTaken" ma:readOnly="false">
+      <xsd:simpleType>
+        <xsd:restriction base="dms:Choice">
+          <xsd:enumeration value="Best Bets"/>
+          <xsd:enumeration value="Expire"/>
+          <xsd:enumeration value="Hide"/>
+          <xsd:enumeration value="None"/>
+        </xsd:restriction>
+      </xsd:simpleType>
+    </xsd:element>
+    <xsd:element name="APEditor" ma:index="35" nillable="true" ma:displayName="Editor" ma:default="" ma:list="UserInfo" ma:internalName="APEditor" ma:readOnly="false">
+      <xsd:complexType>
+        <xsd:complexContent>
+          <xsd:extension base="dms:User">
+            <xsd:sequence>
+              <xsd:element name="UserInfo" minOccurs="0" maxOccurs="unbounded">
+                <xsd:complexType>
+                  <xsd:sequence>
+                    <xsd:element name="DisplayName" type="xsd:string" minOccurs="0"/>
+                    <xsd:element name="AccountId" type="dms:UserId" minOccurs="0" nillable="true"/>
+                    <xsd:element name="AccountType" type="xsd:string" minOccurs="0"/>
+                  </xsd:sequence>
+                </xsd:complexType>
+              </xsd:element>
+            </xsd:sequence>
+          </xsd:extension>
+        </xsd:complexContent>
+      </xsd:complexType>
+    </xsd:element>
+    <xsd:element name="EditorialStatus" ma:index="36" nillable="true" ma:displayName="Editorial Status" ma:default="" ma:internalName="EditorialStatus" ma:readOnly="false">
+      <xsd:simpleType>
+        <xsd:restriction base="dms:Unknown"/>
+      </xsd:simpleType>
+    </xsd:element>
+    <xsd:element name="EditorialTags" ma:index="37" nillable="true" ma:displayName="Editorial Tags" ma:default="" ma:internalName="EditorialTags">
+      <xsd:simpleType>
+        <xsd:restriction base="dms:Unknown"/>
+      </xsd:simpleType>
+    </xsd:element>
+    <xsd:element name="TPExecutable" ma:index="38" nillable="true" ma:displayName="Executable" ma:default="" ma:internalName="TPExecutable">
+      <xsd:simpleType>
+        <xsd:restriction base="dms:Text"/>
+      </xsd:simpleType>
+    </xsd:element>
+    <xsd:element name="FeatureTagsTaxHTField0" ma:index="40" nillable="true" ma:taxonomy="true" ma:internalName="FeatureTagsTaxHTField0" ma:taxonomyFieldName="FeatureTags" ma:displayName="Features" ma:readOnly="false" ma:default="" ma:fieldId="{7fc0d542-15c6-4882-a8e3-13bca44403fb}" ma:taxonomyMulti="true" ma:sspId="8f79753a-75d3-41f5-8ca3-40b843941b4f" ma:termSetId="f1ab6845-967d-4854-a0ba-4ec07f0f8113" ma:anchorId="00000000-0000-0000-0000-000000000000" ma:open="false" ma:isKeyword="false">
+      <xsd:complexType>
+        <xsd:sequence>
+          <xsd:element ref="pc:Terms" minOccurs="0" maxOccurs="1"/>
+        </xsd:sequence>
+      </xsd:complexType>
+    </xsd:element>
+    <xsd:element name="TPFriendlyName" ma:index="41" nillable="true" ma:displayName="Friendly Name" ma:default="" ma:internalName="TPFriendlyName">
+      <xsd:simpleType>
+        <xsd:restriction base="dms:Text"/>
+      </xsd:simpleType>
+    </xsd:element>
+    <xsd:element name="FriendlyTitle" ma:index="42" nillable="true" ma:displayName="Friendly Title" ma:default="" ma:description="Shorter title to be used when displaying search results" ma:internalName="FriendlyTitle" ma:readOnly="false">
+      <xsd:simpleType>
+        <xsd:restriction base="dms:Text"/>
+      </xsd:simpleType>
+    </xsd:element>
+    <xsd:element name="PrimaryImageGen" ma:index="43" nillable="true" ma:displayName="Generate Images?" ma:default="true" ma:internalName="PrimaryImageGen">
+      <xsd:simpleType>
+        <xsd:restriction base="dms:Boolean"/>
+      </xsd:simpleType>
+    </xsd:element>
+    <xsd:element name="HandoffToMSDN" ma:index="44" nillable="true" ma:displayName="Handoff To MSDN Date" ma:default="" ma:internalName="HandoffToMSDN" ma:readOnly="false">
+      <xsd:simpleType>
+        <xsd:restriction base="dms:DateTime"/>
+      </xsd:simpleType>
+    </xsd:element>
+    <xsd:element name="InProjectListLookup" ma:index="45" nillable="true" ma:displayName="InProjectListLookup" ma:list="{9E343742-310B-4684-A24C-1D137CB4B230}" ma:internalName="InProjectListLookup" ma:readOnly="true" ma:showField="InProjectList" ma:web="4873beb7-5857-4685-be1f-d57550cc96cc">
+      <xsd:complexType>
+        <xsd:complexContent>
+          <xsd:extension base="dms:MultiChoiceLookup">
+            <xsd:sequence>
+              <xsd:element name="Value" type="dms:Lookup" maxOccurs="unbounded" minOccurs="0" nillable="true"/>
+            </xsd:sequence>
+          </xsd:extension>
+        </xsd:complexContent>
+      </xsd:complexType>
+    </xsd:element>
+    <xsd:element name="TPInstallLocation" ma:index="46" nillable="true" ma:displayName="Install Location" ma:default="" ma:internalName="TPInstallLocation">
+      <xsd:simpleType>
+        <xsd:restriction base="dms:Text"/>
+      </xsd:simpleType>
+    </xsd:element>
+    <xsd:element name="InternalTagsTaxHTField0" ma:index="48" nillable="true" ma:taxonomy="true" ma:internalName="InternalTagsTaxHTField0" ma:taxonomyFieldName="InternalTags" ma:displayName="Internal Tags" ma:readOnly="false" ma:default="" ma:fieldId="{1490b8a4-2706-41ec-b5e3-73176dccf34e}" ma:taxonomyMulti="true" ma:sspId="8f79753a-75d3-41f5-8ca3-40b843941b4f" ma:termSetId="82b6639e-f7fc-4c18-ad2d-003a6e707765" ma:anchorId="00000000-0000-0000-0000-000000000000" ma:open="false" ma:isKeyword="false">
+      <xsd:complexType>
+        <xsd:sequence>
+          <xsd:element ref="pc:Terms" minOccurs="0" maxOccurs="1"/>
+        </xsd:sequence>
+      </xsd:complexType>
+    </xsd:element>
+    <xsd:element name="IntlLangReview" ma:index="49" nillable="true" ma:displayName="Intl Lang QA Review Required?" ma:default="" ma:internalName="IntlLangReview" ma:readOnly="false">
+      <xsd:simpleType>
+        <xsd:restriction base="dms:Boolean"/>
+      </xsd:simpleType>
+    </xsd:element>
+    <xsd:element name="IntlLangReviewer" ma:index="50" nillable="true" ma:displayName="Intl Lang QA Reviewer" ma:default="" ma:internalName="IntlLangReviewer" ma:readOnly="false">
+      <xsd:simpleType>
+        <xsd:restriction base="dms:Text"/>
+      </xsd:simpleType>
+    </xsd:element>
+    <xsd:element name="MarketSpecific" ma:index="51" nillable="true" ma:displayName="Is Market Specific?" ma:default="" ma:internalName="MarketSpecific" ma:readOnly="false">
+      <xsd:simpleType>
+        <xsd:restriction base="dms:Boolean"/>
+      </xsd:simpleType>
+    </xsd:element>
+    <xsd:element name="LastCompleteVersionLookup" ma:index="52" nillable="true" ma:displayName="Last Complete Version Lookup" ma:default="" ma:list="{9E343742-310B-4684-A24C-1D137CB4B230}" ma:internalName="LastCompleteVersionLookup" ma:readOnly="true" ma:showField="LastCompleteVersion" ma:web="4873beb7-5857-4685-be1f-d57550cc96cc">
+      <xsd:complexType>
+        <xsd:complexContent>
+          <xsd:extension base="dms:MultiChoiceLookup">
+            <xsd:sequence>
+              <xsd:element name="Value" type="dms:Lookup" maxOccurs="unbounded" minOccurs="0" nillable="true"/>
+            </xsd:sequence>
+          </xsd:extension>
+        </xsd:complexContent>
+      </xsd:complexType>
+    </xsd:element>
+    <xsd:element name="LastHandOff" ma:index="53" nillable="true" ma:displayName="Last Hand-off" ma:default="" ma:internalName="LastHandOff" ma:readOnly="false">
+      <xsd:simpleType>
+        <xsd:restriction base="dms:DateTime"/>
+      </xsd:simpleType>
+    </xsd:element>
+    <xsd:element name="LastModifiedDateTime" ma:index="54" nillable="true" ma:displayName="Last Modified Date" ma:default="" ma:internalName="LastModifiedDateTime" ma:readOnly="false">
+      <xsd:simpleType>
+        <xsd:restriction base="dms:DateTime"/>
+      </xsd:simpleType>
+    </xsd:element>
+    <xsd:element name="LastPreviewErrorLookup" ma:index="55" nillable="true" ma:displayName="Last Preview Attempt Error" ma:default="" ma:list="{9E343742-310B-4684-A24C-1D137CB4B230}" ma:internalName="LastPreviewErrorLookup" ma:readOnly="true" ma:showField="LastPreviewError" ma:web="4873beb7-5857-4685-be1f-d57550cc96cc">
+      <xsd:complexType>
+        <xsd:complexContent>
+          <xsd:extension base="dms:MultiChoiceLookup">
+            <xsd:sequence>
+              <xsd:element name="Value" type="dms:Lookup" maxOccurs="unbounded" minOccurs="0" nillable="true"/>
+            </xsd:sequence>
+          </xsd:extension>
+        </xsd:complexContent>
+      </xsd:complexType>
+    </xsd:element>
+    <xsd:element name="LastPreviewResultLookup" ma:index="56" nillable="true" ma:displayName="Last Preview Attempt Result" ma:default="" ma:list="{9E343742-310B-4684-A24C-1D137CB4B230}" ma:internalName="LastPreviewResultLookup" ma:readOnly="true" ma:showField="LastPreviewResult" ma:web="4873beb7-5857-4685-be1f-d57550cc96cc">
+      <xsd:complexType>
+        <xsd:complexContent>
+          <xsd:extension base="dms:MultiChoiceLookup">
+            <xsd:sequence>
+              <xsd:element name="Value" type="dms:Lookup" maxOccurs="unbounded" minOccurs="0" nillable="true"/>
+            </xsd:sequence>
+          </xsd:extension>
+        </xsd:complexContent>
+      </xsd:complexType>
+    </xsd:element>
+    <xsd:element name="LastPreviewAttemptDateLookup" ma:index="57" nillable="true" ma:displayName="Last Preview Attempted On" ma:default="" ma:list="{9E343742-310B-4684-A24C-1D137CB4B230}" ma:internalName="LastPreviewAttemptDateLookup" ma:readOnly="true" ma:showField="LastPreviewAttemptDate" ma:web="4873beb7-5857-4685-be1f-d57550cc96cc">
+      <xsd:complexType>
+        <xsd:complexContent>
+          <xsd:extension base="dms:MultiChoiceLookup">
+            <xsd:sequence>
+              <xsd:element name="Value" type="dms:Lookup" maxOccurs="unbounded" minOccurs="0" nillable="true"/>
+            </xsd:sequence>
+          </xsd:extension>
+        </xsd:complexContent>
+      </xsd:complexType>
+    </xsd:element>
+    <xsd:element name="LastPreviewedByLookup" ma:index="58" nillable="true" ma:displayName="Last Previewed By" ma:default="" ma:list="{9E343742-310B-4684-A24C-1D137CB4B230}" ma:internalName="LastPreviewedByLookup" ma:readOnly="true" ma:showField="LastPreviewedBy" ma:web="4873beb7-5857-4685-be1f-d57550cc96cc">
+      <xsd:complexType>
+        <xsd:complexContent>
+          <xsd:extension base="dms:MultiChoiceLookup">
+            <xsd:sequence>
+              <xsd:element name="Value" type="dms:Lookup" maxOccurs="unbounded" minOccurs="0" nillable="true"/>
+            </xsd:sequence>
+          </xsd:extension>
+        </xsd:complexContent>
+      </xsd:complexType>
+    </xsd:element>
+    <xsd:element name="LastPreviewTimeLookup" ma:index="59" nillable="true" ma:displayName="Last Previewed Date" ma:default="" ma:list="{9E343742-310B-4684-A24C-1D137CB4B230}" ma:internalName="LastPreviewTimeLookup" ma:readOnly="true" ma:showField="LastPreviewTime" ma:web="4873beb7-5857-4685-be1f-d57550cc96cc">
+      <xsd:complexType>
+        <xsd:complexContent>
+          <xsd:extension base="dms:MultiChoiceLookup">
+            <xsd:sequence>
+              <xsd:element name="Value" type="dms:Lookup" maxOccurs="unbounded" minOccurs="0" nillable="true"/>
+            </xsd:sequence>
+          </xsd:extension>
+        </xsd:complexContent>
+      </xsd:complexType>
+    </xsd:element>
+    <xsd:element name="LastPreviewVersionLookup" ma:index="60" nillable="true" ma:displayName="Last Previewed Version" ma:default="" ma:list="{9E343742-310B-4684-A24C-1D137CB4B230}" ma:internalName="LastPreviewVersionLookup" ma:readOnly="true" ma:showField="LastPreviewVersion" ma:web="4873beb7-5857-4685-be1f-d57550cc96cc">
+      <xsd:complexType>
+        <xsd:complexContent>
+          <xsd:extension base="dms:MultiChoiceLookup">
+            <xsd:sequence>
+              <xsd:element name="Value" type="dms:Lookup" maxOccurs="unbounded" minOccurs="0" nillable="true"/>
+            </xsd:sequence>
+          </xsd:extension>
+        </xsd:complexContent>
+      </xsd:complexType>
+    </xsd:element>
+    <xsd:element name="LastPublishErrorLookup" ma:index="61" nillable="true" ma:displayName="Last Publish Attempt Error" ma:default="" ma:list="{9E343742-310B-4684-A24C-1D137CB4B230}" ma:internalName="LastPublishErrorLookup" ma:readOnly="true" ma:showField="LastPublishError" ma:web="4873beb7-5857-4685-be1f-d57550cc96cc">
+      <xsd:complexType>
+        <xsd:complexContent>
+          <xsd:extension base="dms:MultiChoiceLookup">
+            <xsd:sequence>
+              <xsd:element name="Value" type="dms:Lookup" maxOccurs="unbounded" minOccurs="0" nillable="true"/>
+            </xsd:sequence>
+          </xsd:extension>
+        </xsd:complexContent>
+      </xsd:complexType>
+    </xsd:element>
+    <xsd:element name="LastPublishResultLookup" ma:index="62" nillable="true" ma:displayName="Last Publish Attempt Result" ma:default="" ma:list="{9E343742-310B-4684-A24C-1D137CB4B230}" ma:internalName="LastPublishResultLookup" ma:readOnly="true" ma:showField="LastPublishResult" ma:web="4873beb7-5857-4685-be1f-d57550cc96cc">
+      <xsd:complexType>
+        <xsd:complexContent>
+          <xsd:extension base="dms:MultiChoiceLookup">
+            <xsd:sequence>
+              <xsd:element name="Value" type="dms:Lookup" maxOccurs="unbounded" minOccurs="0" nillable="true"/>
+            </xsd:sequence>
+          </xsd:extension>
+        </xsd:complexContent>
+      </xsd:complexType>
+    </xsd:element>
+    <xsd:element name="LastPublishAttemptDateLookup" ma:index="63" nillable="true" ma:displayName="Last Publish Attempted On" ma:default="" ma:list="{9E343742-310B-4684-A24C-1D137CB4B230}" ma:internalName="LastPublishAttemptDateLookup" ma:readOnly="true" ma:showField="LastPublishAttemptDate" ma:web="4873beb7-5857-4685-be1f-d57550cc96cc">
+      <xsd:complexType>
+        <xsd:complexContent>
+          <xsd:extension base="dms:MultiChoiceLookup">
+            <xsd:sequence>
+              <xsd:element name="Value" type="dms:Lookup" maxOccurs="unbounded" minOccurs="0" nillable="true"/>
+            </xsd:sequence>
+          </xsd:extension>
+        </xsd:complexContent>
+      </xsd:complexType>
+    </xsd:element>
+    <xsd:element name="LastPublishedByLookup" ma:index="64" nillable="true" ma:displayName="Last Published By" ma:default="" ma:list="{9E343742-310B-4684-A24C-1D137CB4B230}" ma:internalName="LastPublishedByLookup" ma:readOnly="true" ma:showField="LastPublishedBy" ma:web="4873beb7-5857-4685-be1f-d57550cc96cc">
+      <xsd:complexType>
+        <xsd:complexContent>
+          <xsd:extension base="dms:MultiChoiceLookup">
+            <xsd:sequence>
+              <xsd:element name="Value" type="dms:Lookup" maxOccurs="unbounded" minOccurs="0" nillable="true"/>
+            </xsd:sequence>
+          </xsd:extension>
+        </xsd:complexContent>
+      </xsd:complexType>
+    </xsd:element>
+    <xsd:element name="LastPublishTimeLookup" ma:index="65" nillable="true" ma:displayName="Last Published Date" ma:default="" ma:list="{9E343742-310B-4684-A24C-1D137CB4B230}" ma:internalName="LastPublishTimeLookup" ma:readOnly="true" ma:showField="LastPublishTime" ma:web="4873beb7-5857-4685-be1f-d57550cc96cc">
+      <xsd:complexType>
+        <xsd:complexContent>
+          <xsd:extension base="dms:MultiChoiceLookup">
+            <xsd:sequence>
+              <xsd:element name="Value" type="dms:Lookup" maxOccurs="unbounded" minOccurs="0" nillable="true"/>
+            </xsd:sequence>
+          </xsd:extension>
+        </xsd:complexContent>
+      </xsd:complexType>
+    </xsd:element>
+    <xsd:element name="LastPublishVersionLookup" ma:index="66" nillable="true" ma:displayName="Last Published Version" ma:default="" ma:list="{9E343742-310B-4684-A24C-1D137CB4B230}" ma:internalName="LastPublishVersionLookup" ma:readOnly="true" ma:showField="LastPublishVersion" ma:web="4873beb7-5857-4685-be1f-d57550cc96cc">
+      <xsd:complexType>
+        <xsd:complexContent>
+          <xsd:extension base="dms:MultiChoiceLookup">
+            <xsd:sequence>
+              <xsd:element name="Value" type="dms:Lookup" maxOccurs="unbounded" minOccurs="0" nillable="true"/>
+            </xsd:sequence>
+          </xsd:extension>
+        </xsd:complexContent>
+      </xsd:complexType>
+    </xsd:element>
+    <xsd:element name="TPLaunchHelpLinkType" ma:index="67" nillable="true" ma:displayName="Launch Help Link Type" ma:default="Template" ma:internalName="TPLaunchHelpLinkType">
+      <xsd:simpleType>
+        <xsd:restriction base="dms:Choice">
+          <xsd:enumeration value="Template"/>
+          <xsd:enumeration value="Training"/>
+          <xsd:enumeration value="URL"/>
+          <xsd:enumeration value="None"/>
+        </xsd:restriction>
+      </xsd:simpleType>
+    </xsd:element>
+    <xsd:element name="LegacyData" ma:index="68" nillable="true" ma:displayName="Legacy Data" ma:default="" ma:internalName="LegacyData" ma:readOnly="false">
+      <xsd:simpleType>
+        <xsd:restriction base="dms:Note"/>
+      </xsd:simpleType>
+    </xsd:element>
+    <xsd:element name="TPLaunchHelpLink" ma:index="69" nillable="true" ma:displayName="Link to Launch Help Topic" ma:default="" ma:internalName="TPLaunchHelpLink">
+      <xsd:simpleType>
+        <xsd:restriction base="dms:Text"/>
+      </xsd:simpleType>
+    </xsd:element>
+    <xsd:element name="LocComments" ma:index="70" nillable="true" ma:displayName="Loc Approval Comments" ma:default="" ma:internalName="LocComments" ma:readOnly="false">
+      <xsd:simpleType>
+        <xsd:restriction base="dms:Note"/>
+      </xsd:simpleType>
+    </xsd:element>
+    <xsd:element name="LocLastLocAttemptVersionLookup" ma:index="71" nillable="true" ma:displayName="Loc Last Loc Attempt Version" ma:default="" ma:list="{7DD1DCEC-E449-43D3-891F-7DC62F62AD21}" ma:internalName="LocLastLocAttemptVersionLookup" ma:readOnly="false" ma:showField="LastLocAttemptVersion" ma:web="4873beb7-5857-4685-be1f-d57550cc96cc">
+      <xsd:simpleType>
+        <xsd:restriction base="dms:Lookup"/>
+      </xsd:simpleType>
+    </xsd:element>
+    <xsd:element name="LocLastLocAttemptVersionTypeLookup" ma:index="72" nillable="true" ma:displayName="Loc Last Loc Attempt Version Type" ma:default="" ma:list="{7DD1DCEC-E449-43D3-891F-7DC62F62AD21}" ma:internalName="LocLastLocAttemptVersionTypeLookup" ma:readOnly="true" ma:showField="LastLocAttemptVersionType" ma:web="4873beb7-5857-4685-be1f-d57550cc96cc">
+      <xsd:simpleType>
+        <xsd:restriction base="dms:Lookup"/>
+      </xsd:simpleType>
+    </xsd:element>
+    <xsd:element name="LocManualTestRequired" ma:index="73" nillable="true" ma:displayName="Loc Manual Test Required" ma:default="" ma:internalName="LocManualTestRequired" ma:readOnly="false">
+      <xsd:simpleType>
+        <xsd:restriction base="dms:Boolean"/>
+      </xsd:simpleType>
+    </xsd:element>
+    <xsd:element name="LocMarketGroupTiers2" ma:index="74" nillable="true" ma:displayName="Loc Market Group Tiers" ma:internalName="LocMarketGroupTiers2" ma:readOnly="false">
+      <xsd:simpleType>
+        <xsd:restriction base="dms:Unknown"/>
+      </xsd:simpleType>
+    </xsd:element>
+    <xsd:element name="LocNewPublishedVersionLookup" ma:index="75" nillable="true" ma:displayName="Loc New Published Version Lookup" ma:default="" ma:list="{7DD1DCEC-E449-43D3-891F-7DC62F62AD21}" ma:internalName="LocNewPublishedVersionLookup" ma:readOnly="true" ma:showField="NewPublishedVersion" ma:web="4873beb7-5857-4685-be1f-d57550cc96cc">
+      <xsd:simpleType>
+        <xsd:restriction base="dms:Lookup"/>
+      </xsd:simpleType>
+    </xsd:element>
+    <xsd:element name="LocOverallHandbackStatusLookup" ma:index="76" nillable="true" ma:displayName="Loc Overall Handback Status" ma:default="" ma:list="{7DD1DCEC-E449-43D3-891F-7DC62F62AD21}" ma:internalName="LocOverallHandbackStatusLookup" ma:readOnly="true" ma:showField="OverallHandbackStatus" ma:web="4873beb7-5857-4685-be1f-d57550cc96cc">
+      <xsd:simpleType>
+        <xsd:restriction base="dms:Lookup"/>
+      </xsd:simpleType>
+    </xsd:element>
+    <xsd:element name="LocOverallLocStatusLookup" ma:index="77" nillable="true" ma:displayName="Loc Overall Localize Status" ma:default="" ma:list="{7DD1DCEC-E449-43D3-891F-7DC62F62AD21}" ma:internalName="LocOverallLocStatusLookup" ma:readOnly="true" ma:showField="OverallLocStatus" ma:web="4873beb7-5857-4685-be1f-d57550cc96cc">
+      <xsd:simpleType>
+        <xsd:restriction base="dms:Lookup"/>
+      </xsd:simpleType>
+    </xsd:element>
+    <xsd:element name="LocOverallPreviewStatusLookup" ma:index="78" nillable="true" ma:displayName="Loc Overall Preview Status" ma:default="" ma:list="{7DD1DCEC-E449-43D3-891F-7DC62F62AD21}" ma:internalName="LocOverallPreviewStatusLookup" ma:readOnly="true" ma:showField="OverallPreviewStatus" ma:web="4873beb7-5857-4685-be1f-d57550cc96cc">
+      <xsd:simpleType>
+        <xsd:restriction base="dms:Lookup"/>
+      </xsd:simpleType>
+    </xsd:element>
+    <xsd:element name="LocOverallPublishStatusLookup" ma:index="79" nillable="true" ma:displayName="Loc Overall Publish Status" ma:default="" ma:list="{7DD1DCEC-E449-43D3-891F-7DC62F62AD21}" ma:internalName="LocOverallPublishStatusLookup" ma:readOnly="true" ma:showField="OverallPublishStatus" ma:web="4873beb7-5857-4685-be1f-d57550cc96cc">
+      <xsd:simpleType>
+        <xsd:restriction base="dms:Lookup"/>
+      </xsd:simpleType>
+    </xsd:element>
+    <xsd:element name="IntlLocPriority" ma:index="80" nillable="true" ma:displayName="Loc Priority" ma:default="" ma:internalName="IntlLocPriority" ma:readOnly="false">
+      <xsd:simpleType>
+        <xsd:restriction base="dms:Unknown"/>
+      </xsd:simpleType>
+    </xsd:element>
+    <xsd:element name="LocProcessedForHandoffsLookup" ma:index="81" nillable="true" ma:displayName="Loc Processed For Handoffs" ma:default="" ma:list="{7DD1DCEC-E449-43D3-891F-7DC62F62AD21}" ma:internalName="LocProcessedForHandoffsLookup" ma:readOnly="true" ma:showField="ProcessedForHandoffs" ma:web="4873beb7-5857-4685-be1f-d57550cc96cc">
+      <xsd:simpleType>
+        <xsd:restriction base="dms:Lookup"/>
+      </xsd:simpleType>
+    </xsd:element>
+    <xsd:element name="LocProcessedForMarketsLookup" ma:index="82" nillable="true" ma:displayName="Loc Processed For Markets" ma:default="" ma:list="{7DD1DCEC-E449-43D3-891F-7DC62F62AD21}" ma:internalName="LocProcessedForMarketsLookup" ma:readOnly="true" ma:showField="ProcessedForMarkets" ma:web="4873beb7-5857-4685-be1f-d57550cc96cc">
+      <xsd:simpleType>
+        <xsd:restriction base="dms:Lookup"/>
+      </xsd:simpleType>
+    </xsd:element>
+    <xsd:element name="LocPublishedDependentAssetsLookup" ma:index="83" nillable="true" ma:displayName="Loc Published Dependent Assets" ma:default="" ma:list="{7DD1DCEC-E449-43D3-891F-7DC62F62AD21}" ma:internalName="LocPublishedDependentAssetsLookup" ma:readOnly="true" ma:showField="PublishedDependentAssets" ma:web="4873beb7-5857-4685-be1f-d57550cc96cc">
+      <xsd:simpleType>
+        <xsd:restriction base="dms:Lookup"/>
+      </xsd:simpleType>
+    </xsd:element>
+    <xsd:element name="LocPublishedLinkedAssetsLookup" ma:index="84" nillable="true" ma:displayName="Loc Published Linked Assets" ma:default="" ma:list="{7DD1DCEC-E449-43D3-891F-7DC62F62AD21}" ma:internalName="LocPublishedLinkedAssetsLookup" ma:readOnly="true" ma:showField="PublishedLinkedAssets" ma:web="4873beb7-5857-4685-be1f-d57550cc96cc">
+      <xsd:simpleType>
+        <xsd:restriction base="dms:Lookup"/>
+      </xsd:simpleType>
+    </xsd:element>
+    <xsd:element name="LocRecommendedHandoff" ma:index="85" nillable="true" ma:displayName="Loc Recommended Handoff" ma:default="" ma:indexed="true" ma:internalName="LocRecommendedHandoff" ma:readOnly="false">
+      <xsd:simpleType>
+        <xsd:restriction base="dms:Text"/>
+      </xsd:simpleType>
+    </xsd:element>
+    <xsd:element name="LocalizationTagsTaxHTField0" ma:index="87" nillable="true" ma:taxonomy="true" ma:internalName="LocalizationTagsTaxHTField0" ma:taxonomyFieldName="LocalizationTags" ma:displayName="Localization Tags" ma:readOnly="false" ma:default="" ma:fieldId="{00f02cb3-2c7c-424a-9c61-10e9b6878429}" ma:taxonomyMulti="true" ma:sspId="8f79753a-75d3-41f5-8ca3-40b843941b4f" ma:termSetId="5b7703a5-8e8b-4b58-8b31-1cea35331da3" ma:anchorId="00000000-0000-0000-0000-000000000000" ma:open="false" ma:isKeyword="false">
+      <xsd:complexType>
+        <xsd:sequence>
+          <xsd:element ref="pc:Terms" minOccurs="0" maxOccurs="1"/>
+        </xsd:sequence>
+      </xsd:complexType>
+    </xsd:element>
+    <xsd:element name="MachineTranslated" ma:index="88" nillable="true" ma:displayName="Machine Translated" ma:default="" ma:internalName="MachineTranslated" ma:readOnly="false">
+      <xsd:simpleType>
+        <xsd:restriction base="dms:Boolean"/>
+      </xsd:simpleType>
+    </xsd:element>
+    <xsd:element name="Manager" ma:index="89" nillable="true" ma:displayName="Manager" ma:hidden="true" ma:internalName="Manager" ma:readOnly="false">
+      <xsd:simpleType>
+        <xsd:restriction base="dms:Text"/>
+      </xsd:simpleType>
+    </xsd:element>
+    <xsd:element name="Markets" ma:index="90" nillable="true" ma:displayName="Markets" ma:default="" ma:description="Leave blank to show in all markets" ma:list="{2FBD1B11-2ACE-4FDC-B5A3-635D4ADF6F1B}" ma:internalName="Markets" ma:readOnly="false" ma:showField="MarketName" ma:web="4873beb7-5857-4685-be1f-d57550cc96cc">
+      <xsd:complexType>
+        <xsd:complexContent>
+          <xsd:extension base="dms:MultiChoiceLookup">
+            <xsd:sequence>
+              <xsd:element name="Value" type="dms:Lookup" maxOccurs="unbounded" minOccurs="0" nillable="true"/>
+            </xsd:sequence>
+          </xsd:extension>
+        </xsd:complexContent>
+      </xsd:complexType>
+    </xsd:element>
+    <xsd:element name="Milestone" ma:index="91" nillable="true" ma:displayName="Milestone" ma:default="" ma:internalName="Milestone" ma:readOnly="false">
+      <xsd:simpleType>
+        <xsd:restriction base="dms:Unknown"/>
+      </xsd:simpleType>
+    </xsd:element>
+    <xsd:element name="TPNamespace" ma:index="94" nillable="true" ma:displayName="Namespace" ma:default="" ma:internalName="TPNamespace">
+      <xsd:simpleType>
+        <xsd:restriction base="dms:Text"/>
+      </xsd:simpleType>
+    </xsd:element>
+    <xsd:element name="NumericId" ma:index="95" nillable="true" ma:displayName="Numeric ID" ma:default="" ma:indexed="true" ma:internalName="NumericId" ma:readOnly="false">
+      <xsd:simpleType>
+        <xsd:restriction base="dms:Number"/>
+      </xsd:simpleType>
+    </xsd:element>
+    <xsd:element name="NumOfRatingsLookup" ma:index="96" nillable="true" ma:displayName="NumOfRatings" ma:default="" ma:list="{9E343742-310B-4684-A24C-1D137CB4B230}" ma:internalName="NumOfRatingsLookup" ma:readOnly="true" ma:showField="NumOfRatings" ma:web="4873beb7-5857-4685-be1f-d57550cc96cc">
+      <xsd:complexType>
+        <xsd:complexContent>
+          <xsd:extension base="dms:MultiChoiceLookup">
+            <xsd:sequence>
+              <xsd:element name="Value" type="dms:Lookup" maxOccurs="unbounded" minOccurs="0" nillable="true"/>
+            </xsd:sequence>
+          </xsd:extension>
+        </xsd:complexContent>
+      </xsd:complexType>
+    </xsd:element>
+    <xsd:element name="OOCacheId" ma:index="97" nillable="true" ma:displayName="OOCacheId" ma:internalName="OOCacheId" ma:readOnly="false">
+      <xsd:simpleType>
+        <xsd:restriction base="dms:Text"/>
+      </xsd:simpleType>
+    </xsd:element>
+    <xsd:element name="OpenTemplate" ma:index="98" nillable="true" ma:displayName="Open Template" ma:default="true" ma:internalName="OpenTemplate">
+      <xsd:simpleType>
+        <xsd:restriction base="dms:Boolean"/>
+      </xsd:simpleType>
+    </xsd:element>
+    <xsd:element name="OriginAsset" ma:index="99" nillable="true" ma:displayName="Origin Asset" ma:default="" ma:internalName="OriginAsset" ma:readOnly="false">
+      <xsd:simpleType>
+        <xsd:restriction base="dms:Text"/>
+      </xsd:simpleType>
+    </xsd:element>
+    <xsd:element name="OriginalRelease" ma:index="100" nillable="true" ma:displayName="Original Release" ma:default="15" ma:internalName="OriginalRelease" ma:readOnly="false">
+      <xsd:simpleType>
+        <xsd:restriction base="dms:Choice">
+          <xsd:enumeration value="14"/>
+          <xsd:enumeration value="15"/>
+          <xsd:enumeration value="16"/>
+        </xsd:restriction>
+      </xsd:simpleType>
+    </xsd:element>
+    <xsd:element name="OriginalSourceMarket" ma:index="101" nillable="true" ma:displayName="Original Source Market Group" ma:default="" ma:internalName="OriginalSourceMarket" ma:readOnly="false">
+      <xsd:simpleType>
+        <xsd:restriction base="dms:Text"/>
+      </xsd:simpleType>
+    </xsd:element>
+    <xsd:element name="OutputCachingOn" ma:index="102" nillable="true" ma:displayName="Output Caching" ma:default="true" ma:hidden="true" ma:internalName="OutputCachingOn" ma:readOnly="false">
+      <xsd:simpleType>
+        <xsd:restriction base="dms:Boolean"/>
+      </xsd:simpleType>
+    </xsd:element>
+    <xsd:element name="ParentAssetId" ma:index="103" nillable="true" ma:displayName="Parent Asset Id" ma:default="" ma:internalName="ParentAssetId" ma:readOnly="false">
+      <xsd:simpleType>
+        <xsd:restriction base="dms:Text"/>
+      </xsd:simpleType>
+    </xsd:element>
+    <xsd:element name="PlannedPubDate" ma:index="104" nillable="true" ma:displayName="Planned Publish Date" ma:default="" ma:indexed="true" ma:internalName="PlannedPubDate" ma:readOnly="false">
+      <xsd:simpleType>
+        <xsd:restriction base="dms:DateTime"/>
+      </xsd:simpleType>
+    </xsd:element>
+    <xsd:element name="PolicheckWords" ma:index="105" nillable="true" ma:displayName="Policheck Words" ma:default="" ma:internalName="PolicheckWords" ma:readOnly="false">
+      <xsd:simpleType>
+        <xsd:restriction base="dms:Text"/>
+      </xsd:simpleType>
+    </xsd:element>
+    <xsd:element name="BusinessGroup" ma:index="106" nillable="true" ma:displayName="Product Division Owner" ma:default="" ma:internalName="BusinessGroup" ma:readOnly="false">
+      <xsd:simpleType>
+        <xsd:restriction base="dms:Unknown"/>
+      </xsd:simpleType>
+    </xsd:element>
+    <xsd:element name="UAProjectedTotalWords" ma:index="107" nillable="true" ma:displayName="Projected Word Count" ma:default="" ma:internalName="UAProjectedTotalWords" ma:readOnly="false">
+      <xsd:simpleType>
+        <xsd:restriction base="dms:Unknown"/>
+      </xsd:simpleType>
+    </xsd:element>
+    <xsd:element name="Provider" ma:index="108" nillable="true" ma:displayName="Provider" ma:default="" ma:internalName="Provider" ma:readOnly="false">
+      <xsd:simpleType>
+        <xsd:restriction base="dms:Unknown"/>
+      </xsd:simpleType>
+    </xsd:element>
+    <xsd:element name="Providers" ma:index="109" nillable="true" ma:displayName="Providers" ma:default="" ma:internalName="Providers">
+      <xsd:simpleType>
+        <xsd:restriction base="dms:Unknown"/>
+      </xsd:simpleType>
+    </xsd:element>
+    <xsd:element name="PublishStatusLookup" ma:index="110" nillable="true" ma:displayName="Publish Status" ma:default="" ma:list="{9E343742-310B-4684-A24C-1D137CB4B230}" ma:internalName="PublishStatusLookup" ma:readOnly="false" ma:showField="PublishStatus" ma:web="4873beb7-5857-4685-be1f-d57550cc96cc">
+      <xsd:complexType>
+        <xsd:complexContent>
+          <xsd:extension base="dms:MultiChoiceLookup">
+            <xsd:sequence>
+              <xsd:element name="Value" type="dms:Lookup" maxOccurs="unbounded" minOccurs="0" nillable="true"/>
+            </xsd:sequence>
+          </xsd:extension>
+        </xsd:complexContent>
+      </xsd:complexType>
+    </xsd:element>
+    <xsd:element name="PublishTargets" ma:index="111" nillable="true" ma:displayName="Publish Target" ma:default="OfficeOnlineVNext" ma:internalName="PublishTargets" ma:readOnly="false">
+      <xsd:simpleType>
+        <xsd:restriction base="dms:Unknown"/>
+      </xsd:simpleType>
+    </xsd:element>
+    <xsd:element name="RecommendationsModifier" ma:index="112" nillable="true" ma:displayName="Recommendations Modifier" ma:default="" ma:internalName="RecommendationsModifier" ma:readOnly="false">
+      <xsd:simpleType>
+        <xsd:restriction base="dms:Number"/>
+      </xsd:simpleType>
+    </xsd:element>
+    <xsd:element name="ArtSampleDocs" ma:index="113" nillable="true" ma:displayName="Sample Docs" ma:default="" ma:hidden="true" ma:internalName="ArtSampleDocs" ma:readOnly="false">
+      <xsd:simpleType>
+        <xsd:restriction base="dms:Text"/>
+      </xsd:simpleType>
+    </xsd:element>
+    <xsd:element name="ScenarioTagsTaxHTField0" ma:index="115" nillable="true" ma:taxonomy="true" ma:internalName="ScenarioTagsTaxHTField0" ma:taxonomyFieldName="ScenarioTags" ma:displayName="Scenarios" ma:readOnly="false" ma:default="" ma:fieldId="{93aef74d-6c78-4815-8310-51477dceeccc}" ma:taxonomyMulti="true" ma:sspId="8f79753a-75d3-41f5-8ca3-40b843941b4f" ma:termSetId="4b7d5f16-e2f2-4fc0-bab3-6e8b931e57d6" ma:anchorId="00000000-0000-0000-0000-000000000000" ma:open="false" ma:isKeyword="false">
+      <xsd:complexType>
+        <xsd:sequence>
+          <xsd:element ref="pc:Terms" minOccurs="0" maxOccurs="1"/>
+        </xsd:sequence>
+      </xsd:complexType>
+    </xsd:element>
+    <xsd:element name="ShowIn" ma:index="117" nillable="true" ma:displayName="Show In" ma:default="Show everywhere" ma:internalName="ShowIn" ma:readOnly="false">
+      <xsd:simpleType>
+        <xsd:restriction base="dms:Choice">
+          <xsd:enumeration value="Hide on web"/>
+          <xsd:enumeration value="On Web no search"/>
+          <xsd:enumeration value="Show everywhere"/>
+          <xsd:enumeration value="Special use only"/>
+        </xsd:restriction>
+      </xsd:simpleType>
+    </xsd:element>
+    <xsd:element name="SourceTitle" ma:index="118" nillable="true" ma:displayName="Source Title" ma:default="" ma:indexed="true" ma:internalName="SourceTitle" ma:readOnly="false">
+      <xsd:simpleType>
+        <xsd:restriction base="dms:Text"/>
+      </xsd:simpleType>
+    </xsd:element>
+    <xsd:element name="CSXSubmissionDate" ma:index="119" nillable="true" ma:displayName="Submission Date" ma:default="" ma:internalName="CSXSubmissionDate" ma:readOnly="false">
+      <xsd:simpleType>
+        <xsd:restriction base="dms:DateTime"/>
+      </xsd:simpleType>
+    </xsd:element>
+    <xsd:element name="SubmitterId" ma:index="120" nillable="true" ma:displayName="Submitter ID" ma:default="" ma:internalName="SubmitterId" ma:readOnly="false">
+      <xsd:simpleType>
+        <xsd:restriction base="dms:Text"/>
+      </xsd:simpleType>
+    </xsd:element>
+    <xsd:element name="TaxCatchAll" ma:index="121" nillable="true" ma:displayName="Taxonomy Catch All Column" ma:hidden="true" ma:list="{530f955b-6704-4601-bd83-f81d87f1e440}" ma:internalName="TaxCatchAll" ma:showField="CatchAllData" ma:web="4873beb7-5857-4685-be1f-d57550cc96cc">
+      <xsd:complexType>
+        <xsd:complexContent>
+          <xsd:extension base="dms:MultiChoiceLookup">
+            <xsd:sequence>
+              <xsd:element name="Value" type="dms:Lookup" maxOccurs="unbounded" minOccurs="0" nillable="true"/>
+            </xsd:sequence>
+          </xsd:extension>
+        </xsd:complexContent>
+      </xsd:complexType>
+    </xsd:element>
+    <xsd:element name="TaxCatchAllLabel" ma:index="122" nillable="true" ma:displayName="Taxonomy Catch All Column1" ma:hidden="true" ma:list="{530f955b-6704-4601-bd83-f81d87f1e440}" ma:internalName="TaxCatchAllLabel" ma:readOnly="true" ma:showField="CatchAllDataLabel" ma:web="4873beb7-5857-4685-be1f-d57550cc96cc">
+      <xsd:complexType>
+        <xsd:complexContent>
+          <xsd:extension base="dms:MultiChoiceLookup">
+            <xsd:sequence>
+              <xsd:element name="Value" type="dms:Lookup" maxOccurs="unbounded" minOccurs="0" nillable="true"/>
+            </xsd:sequence>
+          </xsd:extension>
+        </xsd:complexContent>
+      </xsd:complexType>
+    </xsd:element>
+    <xsd:element name="TemplateStatus" ma:index="123" nillable="true" ma:displayName="Template Status" ma:default="" ma:internalName="TemplateStatus">
+      <xsd:simpleType>
+        <xsd:restriction base="dms:Unknown"/>
+      </xsd:simpleType>
+    </xsd:element>
+    <xsd:element name="TemplateTemplateType" ma:index="124" nillable="true" ma:displayName="Template Type" ma:default="" ma:internalName="TemplateTemplateType">
+      <xsd:simpleType>
+        <xsd:restriction base="dms:Unknown"/>
+      </xsd:simpleType>
+    </xsd:element>
+    <xsd:element name="ThumbnailAssetId" ma:index="125" nillable="true" ma:displayName="Thumbnail Image Asset" ma:default="" ma:internalName="ThumbnailAssetId" ma:readOnly="false">
+      <xsd:simpleType>
+        <xsd:restriction base="dms:Text"/>
+      </xsd:simpleType>
+    </xsd:element>
+    <xsd:element name="TimesCloned" ma:index="126" nillable="true" ma:displayName="Times Cloned" ma:default="" ma:internalName="TimesCloned" ma:readOnly="false">
+      <xsd:simpleType>
+        <xsd:restriction base="dms:Number"/>
+      </xsd:simpleType>
+    </xsd:element>
+    <xsd:element name="TrustLevel" ma:index="128" nillable="true" ma:displayName="Trust Level" ma:default="1 Microsoft Managed Content" ma:internalName="TrustLevel" ma:readOnly="false">
+      <xsd:simpleType>
+        <xsd:restriction base="dms:Unknown"/>
+      </xsd:simpleType>
+    </xsd:element>
+    <xsd:element name="UALocComments" ma:index="129" nillable="true" ma:displayName="UA Loc Comments" ma:default="" ma:internalName="UALocComments" ma:readOnly="false">
+      <xsd:simpleType>
+        <xsd:restriction base="dms:Note"/>
+      </xsd:simpleType>
+    </xsd:element>
+    <xsd:element name="UALocRecommendation" ma:index="130" nillable="true" ma:displayName="UA Loc Recommendation" ma:default="Localize" ma:internalName="UALocRecommendation" ma:readOnly="false">
+      <xsd:simpleType>
+        <xsd:restriction base="dms:Choice">
+          <xsd:enumeration value="Localize"/>
+          <xsd:enumeration value="Never Localize"/>
+          <xsd:enumeration value="Priority Localize"/>
+        </xsd:restriction>
+      </xsd:simpleType>
+    </xsd:element>
+    <xsd:element name="UANotes" ma:index="131" nillable="true" ma:displayName="UA Notes" ma:default="" ma:internalName="UANotes" ma:readOnly="false">
+      <xsd:simpleType>
+        <xsd:restriction base="dms:Note"/>
+      </xsd:simpleType>
+    </xsd:element>
+    <xsd:element name="TPAppVersion" ma:index="132" nillable="true" ma:displayName="Version" ma:default="" ma:internalName="TPAppVersion">
+      <xsd:simpleType>
+        <xsd:restriction base="dms:Text"/>
+      </xsd:simpleType>
+    </xsd:element>
+    <xsd:element name="VoteCount" ma:index="133" nillable="true" ma:displayName="Vote Count" ma:default="" ma:internalName="VoteCount" ma:readOnly="false">
+      <xsd:simpleType>
+        <xsd:restriction base="dms:Unknown"/>
+      </xsd:simpleType>
+    </xsd:element>
+  </xsd:schema>
+  <xsd:schema xmlns="http://schemas.openxmlformats.org/package/2006/metadata/core-properties" xmlns:xsd="http://www.w3.org/2001/XMLSchema" xmlns:xsi="http://www.w3.org/2001/XMLSchema-instance" xmlns:dc="http://purl.org/dc/elements/1.1/" xmlns:dcterms="http://purl.org/dc/terms/" xmlns:odoc="http://schemas.microsoft.com/internal/obd" targetNamespace="http://schemas.openxmlformats.org/package/2006/metadata/core-properties" elementFormDefault="qualified" attributeFormDefault="unqualified" blockDefault="#all">
+    <xsd:import namespace="http://purl.org/dc/elements/1.1/" schemaLocation="http://dublincore.org/schemas/xmls/qdc/2003/04/02/dc.xsd"/>
+    <xsd:import namespace="http://purl.org/dc/terms/" schemaLocation="http://dublincore.org/schemas/xmls/qdc/2003/04/02/dcterms.xsd"/>
+    <xsd:element name="coreProperties" type="CT_coreProperties"/>
+    <xsd:complexType name="CT_coreProperties">
+      <xsd:all>
+        <xsd:element ref="dc:creator" minOccurs="0" maxOccurs="1"/>
+        <xsd:element ref="dcterms:created" minOccurs="0" maxOccurs="1"/>
+        <xsd:element ref="dc:identifier" minOccurs="0" maxOccurs="1"/>
+        <xsd:element name="contentType" minOccurs="0" maxOccurs="1" type="xsd:string" ma:index="22" ma:displayName="Content Type"/>
+        <xsd:element ref="dc:title" minOccurs="0" maxOccurs="1" ma:index="127" ma:displayName="Title"/>
+        <xsd:element ref="dc:subject" minOccurs="0" maxOccurs="1"/>
+        <xsd:element ref="dc:description" minOccurs="0" maxOccurs="1"/>
+        <xsd:element name="keywords" minOccurs="0" maxOccurs="1" type="xsd:string"/>
+        <xsd:element ref="dc:language" minOccurs="0" maxOccurs="1"/>
+        <xsd:element name="category" minOccurs="0" maxOccurs="1" type="xsd:string"/>
+        <xsd:element name="version" minOccurs="0" maxOccurs="1" type="xsd:string"/>
+        <xsd:element name="revision" minOccurs="0" maxOccurs="1" type="xsd:string">
+          <xsd:annotation>
+            <xsd:documentation>
+                        This value indicates the number of saves or revisions. The application is responsible for updating this value after each revision.
+                    </xsd:documentation>
+          </xsd:annotation>
+        </xsd:element>
+        <xsd:element name="lastModifiedBy" minOccurs="0" maxOccurs="1" type="xsd:string"/>
+        <xsd:element ref="dcterms:modified" minOccurs="0" maxOccurs="1"/>
+        <xsd:element name="contentStatus" minOccurs="0" maxOccurs="1" type="xsd:string"/>
+      </xsd:all>
+    </xsd:complexType>
+  </xsd:schema>
+  <xs:schema xmlns:pc="http://schemas.microsoft.com/office/infopath/2007/PartnerControls" xmlns:xs="http://www.w3.org/2001/XMLSchema" targetNamespace="http://schemas.microsoft.com/office/infopath/2007/PartnerControls" elementFormDefault="qualified" attributeFormDefault="unqualified">
+    <xs:element name="Person">
+      <xs:complexType>
+        <xs:sequence>
+          <xs:element ref="pc:DisplayName" minOccurs="0"/>
+          <xs:element ref="pc:AccountId" minOccurs="0"/>
+          <xs:element ref="pc:AccountType" minOccurs="0"/>
+        </xs:sequence>
+      </xs:complexType>
+    </xs:element>
+    <xs:element name="DisplayName" type="xs:string"/>
+    <xs:element name="AccountId" type="xs:string"/>
+    <xs:element name="AccountType" type="xs:string"/>
+    <xs:element name="BDCAssociatedEntity">
+      <xs:complexType>
+        <xs:sequence>
+          <xs:element ref="pc:BDCEntity" minOccurs="0" maxOccurs="unbounded"/>
+        </xs:sequence>
+        <xs:attribute ref="pc:EntityNamespace"/>
+        <xs:attribute ref="pc:EntityName"/>
+        <xs:attribute ref="pc:SystemInstanceName"/>
+        <xs:attribute ref="pc:AssociationName"/>
+      </xs:complexType>
+    </xs:element>
+    <xs:attribute name="EntityNamespace" type="xs:string"/>
+    <xs:attribute name="EntityName" type="xs:string"/>
+    <xs:attribute name="SystemInstanceName" type="xs:string"/>
+    <xs:attribute name="AssociationName" type="xs:string"/>
+    <xs:element name="BDCEntity">
+      <xs:complexType>
+        <xs:sequence>
+          <xs:element ref="pc:EntityDisplayName" minOccurs="0"/>
+          <xs:element ref="pc:EntityInstanceReference" minOccurs="0"/>
+          <xs:element ref="pc:EntityId1" minOccurs="0"/>
+          <xs:element ref="pc:EntityId2" minOccurs="0"/>
+          <xs:element ref="pc:EntityId3" minOccurs="0"/>
+          <xs:element ref="pc:EntityId4" minOccurs="0"/>
+          <xs:element ref="pc:EntityId5" minOccurs="0"/>
+        </xs:sequence>
+      </xs:complexType>
+    </xs:element>
+    <xs:element name="EntityDisplayName" type="xs:string"/>
+    <xs:element name="EntityInstanceReference" type="xs:string"/>
+    <xs:element name="EntityId1" type="xs:string"/>
+    <xs:element name="EntityId2" type="xs:string"/>
+    <xs:element name="EntityId3" type="xs:string"/>
+    <xs:element name="EntityId4" type="xs:string"/>
+    <xs:element name="EntityId5" type="xs:string"/>
+    <xs:element name="Terms">
+      <xs:complexType>
+        <xs:sequence>
+          <xs:element ref="pc:TermInfo" minOccurs="0" maxOccurs="unbounded"/>
+        </xs:sequence>
+      </xs:complexType>
+    </xs:element>
+    <xs:element name="TermInfo">
+      <xs:complexType>
+        <xs:sequence>
+          <xs:element ref="pc:TermName" minOccurs="0"/>
+          <xs:element ref="pc:TermId" minOccurs="0"/>
+        </xs:sequence>
+      </xs:complexType>
+    </xs:element>
+    <xs:element name="TermName" type="xs:string"/>
+    <xs:element name="TermId" type="xs:string"/>
+  </xs:schema>
+</ct:contentTypeSchema>
+</file>
+
+<file path=customXml/item2.xml><?xml version="1.0" encoding="utf-8"?>
+<?mso-contentType ?>
+<FormTemplates xmlns="http://schemas.microsoft.com/sharepoint/v3/contenttype/forms">
+  <Display>DocumentLibraryForm</Display>
+  <Edit>AssetEditForm</Edit>
+  <New>DocumentLibraryForm</New>
+</FormTemplates>
+</file>
+
+<file path=customXml/item3.xml><?xml version="1.0" encoding="utf-8"?>
 <p:properties xmlns:p="http://schemas.microsoft.com/office/2006/metadata/properties" xmlns:xsi="http://www.w3.org/2001/XMLSchema-instance" xmlns:pc="http://schemas.microsoft.com/office/infopath/2007/PartnerControls">
   <documentManagement>
     <LocLastLocAttemptVersionTypeLookup xmlns="4873beb7-5857-4685-be1f-d57550cc96cc" xsi:nil="true"/>
@@ -3463,1074 +4909,7 @@
 </p:properties>
 </file>
 
-<file path=customXml/item2.xml><?xml version="1.0" encoding="utf-8"?>
-<?mso-contentType ?>
-<FormTemplates xmlns="http://schemas.microsoft.com/sharepoint/v3/contenttype/forms">
-  <Display>DocumentLibraryForm</Display>
-  <Edit>AssetEditForm</Edit>
-  <New>DocumentLibraryForm</New>
-</FormTemplates>
-</file>
-
-<file path=customXml/item3.xml><?xml version="1.0" encoding="utf-8"?>
-<ct:contentTypeSchema xmlns:ct="http://schemas.microsoft.com/office/2006/metadata/contentType" xmlns:ma="http://schemas.microsoft.com/office/2006/metadata/properties/metaAttributes" ct:_="" ma:_="" ma:contentTypeName="TemplateFile" ma:contentTypeID="0x0101006EDDDB5EE6D98C44930B742096920B300400F5B6D36B3EF94B4E9A635CDF2A18F5B8" ma:contentTypeVersion="72" ma:contentTypeDescription="Create a new document." ma:contentTypeScope="" ma:versionID="a23e56308344d904b51738559c3d67c9">
-  <xsd:schema xmlns:xsd="http://www.w3.org/2001/XMLSchema" xmlns:xs="http://www.w3.org/2001/XMLSchema" xmlns:p="http://schemas.microsoft.com/office/2006/metadata/properties" xmlns:ns2="4873beb7-5857-4685-be1f-d57550cc96cc" targetNamespace="http://schemas.microsoft.com/office/2006/metadata/properties" ma:root="true" ma:fieldsID="cd0908cc4600e77bf5da051303e00c8d" ns2:_="">
-    <xsd:import namespace="4873beb7-5857-4685-be1f-d57550cc96cc"/>
-    <xsd:element name="properties">
-      <xsd:complexType>
-        <xsd:sequence>
-          <xsd:element name="documentManagement">
-            <xsd:complexType>
-              <xsd:all>
-                <xsd:element ref="ns2:AcquiredFrom" minOccurs="0"/>
-                <xsd:element ref="ns2:UACurrentWords" minOccurs="0"/>
-                <xsd:element ref="ns2:TPApplication" minOccurs="0"/>
-                <xsd:element ref="ns2:ApprovalLog" minOccurs="0"/>
-                <xsd:element ref="ns2:ApprovalStatus" minOccurs="0"/>
-                <xsd:element ref="ns2:AssetStart" minOccurs="0"/>
-                <xsd:element ref="ns2:AssetExpire" minOccurs="0"/>
-                <xsd:element ref="ns2:AssetId" minOccurs="0"/>
-                <xsd:element ref="ns2:IsSearchable" minOccurs="0"/>
-                <xsd:element ref="ns2:AssetType" minOccurs="0"/>
-                <xsd:element ref="ns2:APAuthor" minOccurs="0"/>
-                <xsd:element ref="ns2:AverageRating" minOccurs="0"/>
-                <xsd:element ref="ns2:BlockPublish" minOccurs="0"/>
-                <xsd:element ref="ns2:BugNumber" minOccurs="0"/>
-                <xsd:element ref="ns2:CampaignTagsTaxHTField0" minOccurs="0"/>
-                <xsd:element ref="ns2:TPClientViewer" minOccurs="0"/>
-                <xsd:element ref="ns2:ClipArtFilename" minOccurs="0"/>
-                <xsd:element ref="ns2:TPCommandLine" minOccurs="0"/>
-                <xsd:element ref="ns2:TPComponent" minOccurs="0"/>
-                <xsd:element ref="ns2:ContentItem" minOccurs="0"/>
-                <xsd:element ref="ns2:CrawlForDependencies" minOccurs="0"/>
-                <xsd:element ref="ns2:CSXHash" minOccurs="0"/>
-                <xsd:element ref="ns2:CSXSubmissionMarket" minOccurs="0"/>
-                <xsd:element ref="ns2:CSXUpdate" minOccurs="0"/>
-                <xsd:element ref="ns2:IntlLangReviewDate" minOccurs="0"/>
-                <xsd:element ref="ns2:IsDeleted" minOccurs="0"/>
-                <xsd:element ref="ns2:APDescription" minOccurs="0"/>
-                <xsd:element ref="ns2:DirectSourceMarket" minOccurs="0"/>
-                <xsd:element ref="ns2:Downloads" minOccurs="0"/>
-                <xsd:element ref="ns2:DSATActionTaken" minOccurs="0"/>
-                <xsd:element ref="ns2:APEditor" minOccurs="0"/>
-                <xsd:element ref="ns2:EditorialStatus" minOccurs="0"/>
-                <xsd:element ref="ns2:EditorialTags" minOccurs="0"/>
-                <xsd:element ref="ns2:TPExecutable" minOccurs="0"/>
-                <xsd:element ref="ns2:FeatureTagsTaxHTField0" minOccurs="0"/>
-                <xsd:element ref="ns2:TPFriendlyName" minOccurs="0"/>
-                <xsd:element ref="ns2:FriendlyTitle" minOccurs="0"/>
-                <xsd:element ref="ns2:PrimaryImageGen" minOccurs="0"/>
-                <xsd:element ref="ns2:HandoffToMSDN" minOccurs="0"/>
-                <xsd:element ref="ns2:InProjectListLookup" minOccurs="0"/>
-                <xsd:element ref="ns2:TPInstallLocation" minOccurs="0"/>
-                <xsd:element ref="ns2:InternalTagsTaxHTField0" minOccurs="0"/>
-                <xsd:element ref="ns2:IntlLangReview" minOccurs="0"/>
-                <xsd:element ref="ns2:IntlLangReviewer" minOccurs="0"/>
-                <xsd:element ref="ns2:MarketSpecific" minOccurs="0"/>
-                <xsd:element ref="ns2:LastCompleteVersionLookup" minOccurs="0"/>
-                <xsd:element ref="ns2:LastHandOff" minOccurs="0"/>
-                <xsd:element ref="ns2:LastModifiedDateTime" minOccurs="0"/>
-                <xsd:element ref="ns2:LastPreviewErrorLookup" minOccurs="0"/>
-                <xsd:element ref="ns2:LastPreviewResultLookup" minOccurs="0"/>
-                <xsd:element ref="ns2:LastPreviewAttemptDateLookup" minOccurs="0"/>
-                <xsd:element ref="ns2:LastPreviewedByLookup" minOccurs="0"/>
-                <xsd:element ref="ns2:LastPreviewTimeLookup" minOccurs="0"/>
-                <xsd:element ref="ns2:LastPreviewVersionLookup" minOccurs="0"/>
-                <xsd:element ref="ns2:LastPublishErrorLookup" minOccurs="0"/>
-                <xsd:element ref="ns2:LastPublishResultLookup" minOccurs="0"/>
-                <xsd:element ref="ns2:LastPublishAttemptDateLookup" minOccurs="0"/>
-                <xsd:element ref="ns2:LastPublishedByLookup" minOccurs="0"/>
-                <xsd:element ref="ns2:LastPublishTimeLookup" minOccurs="0"/>
-                <xsd:element ref="ns2:LastPublishVersionLookup" minOccurs="0"/>
-                <xsd:element ref="ns2:TPLaunchHelpLinkType" minOccurs="0"/>
-                <xsd:element ref="ns2:LegacyData" minOccurs="0"/>
-                <xsd:element ref="ns2:TPLaunchHelpLink" minOccurs="0"/>
-                <xsd:element ref="ns2:LocComments" minOccurs="0"/>
-                <xsd:element ref="ns2:LocLastLocAttemptVersionLookup" minOccurs="0"/>
-                <xsd:element ref="ns2:LocLastLocAttemptVersionTypeLookup" minOccurs="0"/>
-                <xsd:element ref="ns2:LocManualTestRequired" minOccurs="0"/>
-                <xsd:element ref="ns2:LocMarketGroupTiers2" minOccurs="0"/>
-                <xsd:element ref="ns2:LocNewPublishedVersionLookup" minOccurs="0"/>
-                <xsd:element ref="ns2:LocOverallHandbackStatusLookup" minOccurs="0"/>
-                <xsd:element ref="ns2:LocOverallLocStatusLookup" minOccurs="0"/>
-                <xsd:element ref="ns2:LocOverallPreviewStatusLookup" minOccurs="0"/>
-                <xsd:element ref="ns2:LocOverallPublishStatusLookup" minOccurs="0"/>
-                <xsd:element ref="ns2:IntlLocPriority" minOccurs="0"/>
-                <xsd:element ref="ns2:LocProcessedForHandoffsLookup" minOccurs="0"/>
-                <xsd:element ref="ns2:LocProcessedForMarketsLookup" minOccurs="0"/>
-                <xsd:element ref="ns2:LocPublishedDependentAssetsLookup" minOccurs="0"/>
-                <xsd:element ref="ns2:LocPublishedLinkedAssetsLookup" minOccurs="0"/>
-                <xsd:element ref="ns2:LocRecommendedHandoff" minOccurs="0"/>
-                <xsd:element ref="ns2:LocalizationTagsTaxHTField0" minOccurs="0"/>
-                <xsd:element ref="ns2:MachineTranslated" minOccurs="0"/>
-                <xsd:element ref="ns2:Manager" minOccurs="0"/>
-                <xsd:element ref="ns2:Markets" minOccurs="0"/>
-                <xsd:element ref="ns2:Milestone" minOccurs="0"/>
-                <xsd:element ref="ns2:TPNamespace" minOccurs="0"/>
-                <xsd:element ref="ns2:NumericId" minOccurs="0"/>
-                <xsd:element ref="ns2:NumOfRatingsLookup" minOccurs="0"/>
-                <xsd:element ref="ns2:OOCacheId" minOccurs="0"/>
-                <xsd:element ref="ns2:OpenTemplate" minOccurs="0"/>
-                <xsd:element ref="ns2:OriginAsset" minOccurs="0"/>
-                <xsd:element ref="ns2:OriginalRelease" minOccurs="0"/>
-                <xsd:element ref="ns2:OriginalSourceMarket" minOccurs="0"/>
-                <xsd:element ref="ns2:OutputCachingOn" minOccurs="0"/>
-                <xsd:element ref="ns2:ParentAssetId" minOccurs="0"/>
-                <xsd:element ref="ns2:PlannedPubDate" minOccurs="0"/>
-                <xsd:element ref="ns2:PolicheckWords" minOccurs="0"/>
-                <xsd:element ref="ns2:BusinessGroup" minOccurs="0"/>
-                <xsd:element ref="ns2:UAProjectedTotalWords" minOccurs="0"/>
-                <xsd:element ref="ns2:Provider" minOccurs="0"/>
-                <xsd:element ref="ns2:Providers" minOccurs="0"/>
-                <xsd:element ref="ns2:PublishStatusLookup" minOccurs="0"/>
-                <xsd:element ref="ns2:PublishTargets" minOccurs="0"/>
-                <xsd:element ref="ns2:RecommendationsModifier" minOccurs="0"/>
-                <xsd:element ref="ns2:ArtSampleDocs" minOccurs="0"/>
-                <xsd:element ref="ns2:ScenarioTagsTaxHTField0" minOccurs="0"/>
-                <xsd:element ref="ns2:ShowIn" minOccurs="0"/>
-                <xsd:element ref="ns2:SourceTitle" minOccurs="0"/>
-                <xsd:element ref="ns2:CSXSubmissionDate" minOccurs="0"/>
-                <xsd:element ref="ns2:SubmitterId" minOccurs="0"/>
-                <xsd:element ref="ns2:TaxCatchAll" minOccurs="0"/>
-                <xsd:element ref="ns2:TaxCatchAllLabel" minOccurs="0"/>
-                <xsd:element ref="ns2:TemplateStatus" minOccurs="0"/>
-                <xsd:element ref="ns2:TemplateTemplateType" minOccurs="0"/>
-                <xsd:element ref="ns2:ThumbnailAssetId" minOccurs="0"/>
-                <xsd:element ref="ns2:TimesCloned" minOccurs="0"/>
-                <xsd:element ref="ns2:TrustLevel" minOccurs="0"/>
-                <xsd:element ref="ns2:UALocComments" minOccurs="0"/>
-                <xsd:element ref="ns2:UALocRecommendation" minOccurs="0"/>
-                <xsd:element ref="ns2:UANotes" minOccurs="0"/>
-                <xsd:element ref="ns2:TPAppVersion" minOccurs="0"/>
-                <xsd:element ref="ns2:VoteCount" minOccurs="0"/>
-              </xsd:all>
-            </xsd:complexType>
-          </xsd:element>
-        </xsd:sequence>
-      </xsd:complexType>
-    </xsd:element>
-  </xsd:schema>
-  <xsd:schema xmlns:xsd="http://www.w3.org/2001/XMLSchema" xmlns:xs="http://www.w3.org/2001/XMLSchema" xmlns:dms="http://schemas.microsoft.com/office/2006/documentManagement/types" xmlns:pc="http://schemas.microsoft.com/office/infopath/2007/PartnerControls" targetNamespace="4873beb7-5857-4685-be1f-d57550cc96cc" elementFormDefault="qualified">
-    <xsd:import namespace="http://schemas.microsoft.com/office/2006/documentManagement/types"/>
-    <xsd:import namespace="http://schemas.microsoft.com/office/infopath/2007/PartnerControls"/>
-    <xsd:element name="AcquiredFrom" ma:index="1" nillable="true" ma:displayName="Acquired From" ma:default="Internal MS" ma:internalName="AcquiredFrom" ma:readOnly="false">
-      <xsd:simpleType>
-        <xsd:restriction base="dms:Choice">
-          <xsd:enumeration value="Internal MS"/>
-          <xsd:enumeration value="Community"/>
-          <xsd:enumeration value="MVP"/>
-          <xsd:enumeration value="Publisher"/>
-          <xsd:enumeration value="Partner"/>
-          <xsd:enumeration value="None"/>
-        </xsd:restriction>
-      </xsd:simpleType>
-    </xsd:element>
-    <xsd:element name="UACurrentWords" ma:index="2" nillable="true" ma:displayName="Actual Word Count" ma:default="" ma:internalName="UACurrentWords" ma:readOnly="false">
-      <xsd:simpleType>
-        <xsd:restriction base="dms:Unknown"/>
-      </xsd:simpleType>
-    </xsd:element>
-    <xsd:element name="TPApplication" ma:index="3" nillable="true" ma:displayName="Application to Open Template With" ma:default="" ma:internalName="TPApplication">
-      <xsd:simpleType>
-        <xsd:restriction base="dms:Text"/>
-      </xsd:simpleType>
-    </xsd:element>
-    <xsd:element name="ApprovalLog" ma:index="4" nillable="true" ma:displayName="Approval Log" ma:default="" ma:hidden="true" ma:internalName="ApprovalLog" ma:readOnly="false">
-      <xsd:simpleType>
-        <xsd:restriction base="dms:Note"/>
-      </xsd:simpleType>
-    </xsd:element>
-    <xsd:element name="ApprovalStatus" ma:index="5" nillable="true" ma:displayName="Approval Status" ma:default="InProgress" ma:internalName="ApprovalStatus" ma:readOnly="false">
-      <xsd:simpleType>
-        <xsd:restriction base="dms:Choice">
-          <xsd:enumeration value="InProgress"/>
-          <xsd:enumeration value="Rejected"/>
-          <xsd:enumeration value="Questionable"/>
-          <xsd:enumeration value="ApprovedAutomatic"/>
-          <xsd:enumeration value="ApprovedManual"/>
-          <xsd:enumeration value="On Hold"/>
-          <xsd:enumeration value="Needs Review"/>
-          <xsd:enumeration value="A Violation"/>
-          <xsd:enumeration value="Unpublished Violation"/>
-        </xsd:restriction>
-      </xsd:simpleType>
-    </xsd:element>
-    <xsd:element name="AssetStart" ma:index="6" nillable="true" ma:displayName="Asset Begin Date" ma:default="[Today]" ma:internalName="AssetStart" ma:readOnly="false">
-      <xsd:simpleType>
-        <xsd:restriction base="dms:DateTime"/>
-      </xsd:simpleType>
-    </xsd:element>
-    <xsd:element name="AssetExpire" ma:index="7" nillable="true" ma:displayName="Asset End Date" ma:default="2029-01-01T08:00:00Z" ma:format="DateTime" ma:internalName="AssetExpire" ma:readOnly="false">
-      <xsd:simpleType>
-        <xsd:restriction base="dms:DateTime"/>
-      </xsd:simpleType>
-    </xsd:element>
-    <xsd:element name="AssetId" ma:index="8" nillable="true" ma:displayName="Asset ID" ma:default="" ma:indexed="true" ma:internalName="AssetId" ma:readOnly="false">
-      <xsd:simpleType>
-        <xsd:restriction base="dms:Text">
-          <xsd:maxLength value="255"/>
-        </xsd:restriction>
-      </xsd:simpleType>
-    </xsd:element>
-    <xsd:element name="IsSearchable" ma:index="9" nillable="true" ma:displayName="Asset Searchable?" ma:default="true" ma:internalName="IsSearchable" ma:readOnly="false">
-      <xsd:simpleType>
-        <xsd:restriction base="dms:Boolean"/>
-      </xsd:simpleType>
-    </xsd:element>
-    <xsd:element name="AssetType" ma:index="10" nillable="true" ma:displayName="Asset Type" ma:default="" ma:internalName="AssetType" ma:readOnly="false">
-      <xsd:simpleType>
-        <xsd:restriction base="dms:Unknown"/>
-      </xsd:simpleType>
-    </xsd:element>
-    <xsd:element name="APAuthor" ma:index="11" nillable="true" ma:displayName="Author" ma:default="" ma:list="UserInfo" ma:internalName="APAuthor" ma:readOnly="false">
-      <xsd:complexType>
-        <xsd:complexContent>
-          <xsd:extension base="dms:User">
-            <xsd:sequence>
-              <xsd:element name="UserInfo" minOccurs="0" maxOccurs="unbounded">
-                <xsd:complexType>
-                  <xsd:sequence>
-                    <xsd:element name="DisplayName" type="xsd:string" minOccurs="0"/>
-                    <xsd:element name="AccountId" type="dms:UserId" minOccurs="0" nillable="true"/>
-                    <xsd:element name="AccountType" type="xsd:string" minOccurs="0"/>
-                  </xsd:sequence>
-                </xsd:complexType>
-              </xsd:element>
-            </xsd:sequence>
-          </xsd:extension>
-        </xsd:complexContent>
-      </xsd:complexType>
-    </xsd:element>
-    <xsd:element name="AverageRating" ma:index="12" nillable="true" ma:displayName="Average Rating" ma:internalName="AverageRating" ma:readOnly="false">
-      <xsd:simpleType>
-        <xsd:restriction base="dms:Text"/>
-      </xsd:simpleType>
-    </xsd:element>
-    <xsd:element name="BlockPublish" ma:index="13" nillable="true" ma:displayName="Block from Publishing?" ma:default="" ma:internalName="BlockPublish" ma:readOnly="false">
-      <xsd:simpleType>
-        <xsd:restriction base="dms:Boolean"/>
-      </xsd:simpleType>
-    </xsd:element>
-    <xsd:element name="BugNumber" ma:index="14" nillable="true" ma:displayName="Bug Number" ma:default="" ma:internalName="BugNumber" ma:readOnly="false">
-      <xsd:simpleType>
-        <xsd:restriction base="dms:Text"/>
-      </xsd:simpleType>
-    </xsd:element>
-    <xsd:element name="CampaignTagsTaxHTField0" ma:index="16" nillable="true" ma:taxonomy="true" ma:internalName="CampaignTagsTaxHTField0" ma:taxonomyFieldName="CampaignTags" ma:displayName="Campaigns" ma:readOnly="false" ma:default="" ma:fieldId="{1df42cc3-2301-4f11-a52a-6ead923c29ed}" ma:taxonomyMulti="true" ma:sspId="8f79753a-75d3-41f5-8ca3-40b843941b4f" ma:termSetId="ca0e50d4-faa1-44ce-961e-bb1441c60e66" ma:anchorId="00000000-0000-0000-0000-000000000000" ma:open="false" ma:isKeyword="false">
-      <xsd:complexType>
-        <xsd:sequence>
-          <xsd:element ref="pc:Terms" minOccurs="0" maxOccurs="1"/>
-        </xsd:sequence>
-      </xsd:complexType>
-    </xsd:element>
-    <xsd:element name="TPClientViewer" ma:index="17" nillable="true" ma:displayName="Client Viewer" ma:default="" ma:internalName="TPClientViewer">
-      <xsd:simpleType>
-        <xsd:restriction base="dms:Text"/>
-      </xsd:simpleType>
-    </xsd:element>
-    <xsd:element name="ClipArtFilename" ma:index="18" nillable="true" ma:displayName="Clip Art Name" ma:default="" ma:internalName="ClipArtFilename" ma:readOnly="false">
-      <xsd:simpleType>
-        <xsd:restriction base="dms:Text"/>
-      </xsd:simpleType>
-    </xsd:element>
-    <xsd:element name="TPCommandLine" ma:index="19" nillable="true" ma:displayName="Command Line" ma:default="" ma:internalName="TPCommandLine">
-      <xsd:simpleType>
-        <xsd:restriction base="dms:Text"/>
-      </xsd:simpleType>
-    </xsd:element>
-    <xsd:element name="TPComponent" ma:index="20" nillable="true" ma:displayName="Component" ma:default="" ma:internalName="TPComponent">
-      <xsd:simpleType>
-        <xsd:restriction base="dms:Text"/>
-      </xsd:simpleType>
-    </xsd:element>
-    <xsd:element name="ContentItem" ma:index="21" nillable="true" ma:displayName="Content Item" ma:default="" ma:hidden="true" ma:internalName="ContentItem" ma:readOnly="false">
-      <xsd:simpleType>
-        <xsd:restriction base="dms:Unknown"/>
-      </xsd:simpleType>
-    </xsd:element>
-    <xsd:element name="CrawlForDependencies" ma:index="23" nillable="true" ma:displayName="Crawl for Dependencies?" ma:default="true" ma:internalName="CrawlForDependencies" ma:readOnly="false">
-      <xsd:simpleType>
-        <xsd:restriction base="dms:Boolean"/>
-      </xsd:simpleType>
-    </xsd:element>
-    <xsd:element name="CSXHash" ma:index="26" nillable="true" ma:displayName="CSX Hash" ma:default="" ma:indexed="true" ma:internalName="CSXHash" ma:readOnly="false">
-      <xsd:simpleType>
-        <xsd:restriction base="dms:Text"/>
-      </xsd:simpleType>
-    </xsd:element>
-    <xsd:element name="CSXSubmissionMarket" ma:index="27" nillable="true" ma:displayName="CSX Submission Market" ma:default="" ma:list="{2FBD1B11-2ACE-4FDC-B5A3-635D4ADF6F1B}" ma:internalName="CSXSubmissionMarket" ma:readOnly="false" ma:showField="MarketName" ma:web="4873beb7-5857-4685-be1f-d57550cc96cc">
-      <xsd:simpleType>
-        <xsd:restriction base="dms:Lookup"/>
-      </xsd:simpleType>
-    </xsd:element>
-    <xsd:element name="CSXUpdate" ma:index="28" nillable="true" ma:displayName="CSX Updated?" ma:default="false" ma:internalName="CSXUpdate" ma:readOnly="false">
-      <xsd:simpleType>
-        <xsd:restriction base="dms:Boolean"/>
-      </xsd:simpleType>
-    </xsd:element>
-    <xsd:element name="IntlLangReviewDate" ma:index="29" nillable="true" ma:displayName="Date to Complete Intl QA" ma:default="" ma:internalName="IntlLangReviewDate" ma:readOnly="false">
-      <xsd:simpleType>
-        <xsd:restriction base="dms:DateTime"/>
-      </xsd:simpleType>
-    </xsd:element>
-    <xsd:element name="IsDeleted" ma:index="30" nillable="true" ma:displayName="Deleted?" ma:default="" ma:internalName="IsDeleted" ma:readOnly="false">
-      <xsd:simpleType>
-        <xsd:restriction base="dms:Boolean"/>
-      </xsd:simpleType>
-    </xsd:element>
-    <xsd:element name="APDescription" ma:index="31" nillable="true" ma:displayName="Description" ma:default="" ma:internalName="APDescription" ma:readOnly="false">
-      <xsd:simpleType>
-        <xsd:restriction base="dms:Note"/>
-      </xsd:simpleType>
-    </xsd:element>
-    <xsd:element name="DirectSourceMarket" ma:index="32" nillable="true" ma:displayName="Direct Source Market Group" ma:default="" ma:internalName="DirectSourceMarket" ma:readOnly="false">
-      <xsd:simpleType>
-        <xsd:restriction base="dms:Text"/>
-      </xsd:simpleType>
-    </xsd:element>
-    <xsd:element name="Downloads" ma:index="33" nillable="true" ma:displayName="Downloads" ma:default="0" ma:hidden="true" ma:internalName="Downloads" ma:readOnly="false">
-      <xsd:simpleType>
-        <xsd:restriction base="dms:Unknown"/>
-      </xsd:simpleType>
-    </xsd:element>
-    <xsd:element name="DSATActionTaken" ma:index="34" nillable="true" ma:displayName="DSAT Action Taken" ma:default="" ma:internalName="DSATActionTaken" ma:readOnly="false">
-      <xsd:simpleType>
-        <xsd:restriction base="dms:Choice">
-          <xsd:enumeration value="Best Bets"/>
-          <xsd:enumeration value="Expire"/>
-          <xsd:enumeration value="Hide"/>
-          <xsd:enumeration value="None"/>
-        </xsd:restriction>
-      </xsd:simpleType>
-    </xsd:element>
-    <xsd:element name="APEditor" ma:index="35" nillable="true" ma:displayName="Editor" ma:default="" ma:list="UserInfo" ma:internalName="APEditor" ma:readOnly="false">
-      <xsd:complexType>
-        <xsd:complexContent>
-          <xsd:extension base="dms:User">
-            <xsd:sequence>
-              <xsd:element name="UserInfo" minOccurs="0" maxOccurs="unbounded">
-                <xsd:complexType>
-                  <xsd:sequence>
-                    <xsd:element name="DisplayName" type="xsd:string" minOccurs="0"/>
-                    <xsd:element name="AccountId" type="dms:UserId" minOccurs="0" nillable="true"/>
-                    <xsd:element name="AccountType" type="xsd:string" minOccurs="0"/>
-                  </xsd:sequence>
-                </xsd:complexType>
-              </xsd:element>
-            </xsd:sequence>
-          </xsd:extension>
-        </xsd:complexContent>
-      </xsd:complexType>
-    </xsd:element>
-    <xsd:element name="EditorialStatus" ma:index="36" nillable="true" ma:displayName="Editorial Status" ma:default="" ma:internalName="EditorialStatus" ma:readOnly="false">
-      <xsd:simpleType>
-        <xsd:restriction base="dms:Unknown"/>
-      </xsd:simpleType>
-    </xsd:element>
-    <xsd:element name="EditorialTags" ma:index="37" nillable="true" ma:displayName="Editorial Tags" ma:default="" ma:internalName="EditorialTags">
-      <xsd:simpleType>
-        <xsd:restriction base="dms:Unknown"/>
-      </xsd:simpleType>
-    </xsd:element>
-    <xsd:element name="TPExecutable" ma:index="38" nillable="true" ma:displayName="Executable" ma:default="" ma:internalName="TPExecutable">
-      <xsd:simpleType>
-        <xsd:restriction base="dms:Text"/>
-      </xsd:simpleType>
-    </xsd:element>
-    <xsd:element name="FeatureTagsTaxHTField0" ma:index="40" nillable="true" ma:taxonomy="true" ma:internalName="FeatureTagsTaxHTField0" ma:taxonomyFieldName="FeatureTags" ma:displayName="Features" ma:readOnly="false" ma:default="" ma:fieldId="{7fc0d542-15c6-4882-a8e3-13bca44403fb}" ma:taxonomyMulti="true" ma:sspId="8f79753a-75d3-41f5-8ca3-40b843941b4f" ma:termSetId="f1ab6845-967d-4854-a0ba-4ec07f0f8113" ma:anchorId="00000000-0000-0000-0000-000000000000" ma:open="false" ma:isKeyword="false">
-      <xsd:complexType>
-        <xsd:sequence>
-          <xsd:element ref="pc:Terms" minOccurs="0" maxOccurs="1"/>
-        </xsd:sequence>
-      </xsd:complexType>
-    </xsd:element>
-    <xsd:element name="TPFriendlyName" ma:index="41" nillable="true" ma:displayName="Friendly Name" ma:default="" ma:internalName="TPFriendlyName">
-      <xsd:simpleType>
-        <xsd:restriction base="dms:Text"/>
-      </xsd:simpleType>
-    </xsd:element>
-    <xsd:element name="FriendlyTitle" ma:index="42" nillable="true" ma:displayName="Friendly Title" ma:default="" ma:description="Shorter title to be used when displaying search results" ma:internalName="FriendlyTitle" ma:readOnly="false">
-      <xsd:simpleType>
-        <xsd:restriction base="dms:Text"/>
-      </xsd:simpleType>
-    </xsd:element>
-    <xsd:element name="PrimaryImageGen" ma:index="43" nillable="true" ma:displayName="Generate Images?" ma:default="true" ma:internalName="PrimaryImageGen">
-      <xsd:simpleType>
-        <xsd:restriction base="dms:Boolean"/>
-      </xsd:simpleType>
-    </xsd:element>
-    <xsd:element name="HandoffToMSDN" ma:index="44" nillable="true" ma:displayName="Handoff To MSDN Date" ma:default="" ma:internalName="HandoffToMSDN" ma:readOnly="false">
-      <xsd:simpleType>
-        <xsd:restriction base="dms:DateTime"/>
-      </xsd:simpleType>
-    </xsd:element>
-    <xsd:element name="InProjectListLookup" ma:index="45" nillable="true" ma:displayName="InProjectListLookup" ma:list="{9E343742-310B-4684-A24C-1D137CB4B230}" ma:internalName="InProjectListLookup" ma:readOnly="true" ma:showField="InProjectList" ma:web="4873beb7-5857-4685-be1f-d57550cc96cc">
-      <xsd:complexType>
-        <xsd:complexContent>
-          <xsd:extension base="dms:MultiChoiceLookup">
-            <xsd:sequence>
-              <xsd:element name="Value" type="dms:Lookup" maxOccurs="unbounded" minOccurs="0" nillable="true"/>
-            </xsd:sequence>
-          </xsd:extension>
-        </xsd:complexContent>
-      </xsd:complexType>
-    </xsd:element>
-    <xsd:element name="TPInstallLocation" ma:index="46" nillable="true" ma:displayName="Install Location" ma:default="" ma:internalName="TPInstallLocation">
-      <xsd:simpleType>
-        <xsd:restriction base="dms:Text"/>
-      </xsd:simpleType>
-    </xsd:element>
-    <xsd:element name="InternalTagsTaxHTField0" ma:index="48" nillable="true" ma:taxonomy="true" ma:internalName="InternalTagsTaxHTField0" ma:taxonomyFieldName="InternalTags" ma:displayName="Internal Tags" ma:readOnly="false" ma:default="" ma:fieldId="{1490b8a4-2706-41ec-b5e3-73176dccf34e}" ma:taxonomyMulti="true" ma:sspId="8f79753a-75d3-41f5-8ca3-40b843941b4f" ma:termSetId="82b6639e-f7fc-4c18-ad2d-003a6e707765" ma:anchorId="00000000-0000-0000-0000-000000000000" ma:open="false" ma:isKeyword="false">
-      <xsd:complexType>
-        <xsd:sequence>
-          <xsd:element ref="pc:Terms" minOccurs="0" maxOccurs="1"/>
-        </xsd:sequence>
-      </xsd:complexType>
-    </xsd:element>
-    <xsd:element name="IntlLangReview" ma:index="49" nillable="true" ma:displayName="Intl Lang QA Review Required?" ma:default="" ma:internalName="IntlLangReview" ma:readOnly="false">
-      <xsd:simpleType>
-        <xsd:restriction base="dms:Boolean"/>
-      </xsd:simpleType>
-    </xsd:element>
-    <xsd:element name="IntlLangReviewer" ma:index="50" nillable="true" ma:displayName="Intl Lang QA Reviewer" ma:default="" ma:internalName="IntlLangReviewer" ma:readOnly="false">
-      <xsd:simpleType>
-        <xsd:restriction base="dms:Text"/>
-      </xsd:simpleType>
-    </xsd:element>
-    <xsd:element name="MarketSpecific" ma:index="51" nillable="true" ma:displayName="Is Market Specific?" ma:default="" ma:internalName="MarketSpecific" ma:readOnly="false">
-      <xsd:simpleType>
-        <xsd:restriction base="dms:Boolean"/>
-      </xsd:simpleType>
-    </xsd:element>
-    <xsd:element name="LastCompleteVersionLookup" ma:index="52" nillable="true" ma:displayName="Last Complete Version Lookup" ma:default="" ma:list="{9E343742-310B-4684-A24C-1D137CB4B230}" ma:internalName="LastCompleteVersionLookup" ma:readOnly="true" ma:showField="LastCompleteVersion" ma:web="4873beb7-5857-4685-be1f-d57550cc96cc">
-      <xsd:complexType>
-        <xsd:complexContent>
-          <xsd:extension base="dms:MultiChoiceLookup">
-            <xsd:sequence>
-              <xsd:element name="Value" type="dms:Lookup" maxOccurs="unbounded" minOccurs="0" nillable="true"/>
-            </xsd:sequence>
-          </xsd:extension>
-        </xsd:complexContent>
-      </xsd:complexType>
-    </xsd:element>
-    <xsd:element name="LastHandOff" ma:index="53" nillable="true" ma:displayName="Last Hand-off" ma:default="" ma:internalName="LastHandOff" ma:readOnly="false">
-      <xsd:simpleType>
-        <xsd:restriction base="dms:DateTime"/>
-      </xsd:simpleType>
-    </xsd:element>
-    <xsd:element name="LastModifiedDateTime" ma:index="54" nillable="true" ma:displayName="Last Modified Date" ma:default="" ma:internalName="LastModifiedDateTime" ma:readOnly="false">
-      <xsd:simpleType>
-        <xsd:restriction base="dms:DateTime"/>
-      </xsd:simpleType>
-    </xsd:element>
-    <xsd:element name="LastPreviewErrorLookup" ma:index="55" nillable="true" ma:displayName="Last Preview Attempt Error" ma:default="" ma:list="{9E343742-310B-4684-A24C-1D137CB4B230}" ma:internalName="LastPreviewErrorLookup" ma:readOnly="true" ma:showField="LastPreviewError" ma:web="4873beb7-5857-4685-be1f-d57550cc96cc">
-      <xsd:complexType>
-        <xsd:complexContent>
-          <xsd:extension base="dms:MultiChoiceLookup">
-            <xsd:sequence>
-              <xsd:element name="Value" type="dms:Lookup" maxOccurs="unbounded" minOccurs="0" nillable="true"/>
-            </xsd:sequence>
-          </xsd:extension>
-        </xsd:complexContent>
-      </xsd:complexType>
-    </xsd:element>
-    <xsd:element name="LastPreviewResultLookup" ma:index="56" nillable="true" ma:displayName="Last Preview Attempt Result" ma:default="" ma:list="{9E343742-310B-4684-A24C-1D137CB4B230}" ma:internalName="LastPreviewResultLookup" ma:readOnly="true" ma:showField="LastPreviewResult" ma:web="4873beb7-5857-4685-be1f-d57550cc96cc">
-      <xsd:complexType>
-        <xsd:complexContent>
-          <xsd:extension base="dms:MultiChoiceLookup">
-            <xsd:sequence>
-              <xsd:element name="Value" type="dms:Lookup" maxOccurs="unbounded" minOccurs="0" nillable="true"/>
-            </xsd:sequence>
-          </xsd:extension>
-        </xsd:complexContent>
-      </xsd:complexType>
-    </xsd:element>
-    <xsd:element name="LastPreviewAttemptDateLookup" ma:index="57" nillable="true" ma:displayName="Last Preview Attempted On" ma:default="" ma:list="{9E343742-310B-4684-A24C-1D137CB4B230}" ma:internalName="LastPreviewAttemptDateLookup" ma:readOnly="true" ma:showField="LastPreviewAttemptDate" ma:web="4873beb7-5857-4685-be1f-d57550cc96cc">
-      <xsd:complexType>
-        <xsd:complexContent>
-          <xsd:extension base="dms:MultiChoiceLookup">
-            <xsd:sequence>
-              <xsd:element name="Value" type="dms:Lookup" maxOccurs="unbounded" minOccurs="0" nillable="true"/>
-            </xsd:sequence>
-          </xsd:extension>
-        </xsd:complexContent>
-      </xsd:complexType>
-    </xsd:element>
-    <xsd:element name="LastPreviewedByLookup" ma:index="58" nillable="true" ma:displayName="Last Previewed By" ma:default="" ma:list="{9E343742-310B-4684-A24C-1D137CB4B230}" ma:internalName="LastPreviewedByLookup" ma:readOnly="true" ma:showField="LastPreviewedBy" ma:web="4873beb7-5857-4685-be1f-d57550cc96cc">
-      <xsd:complexType>
-        <xsd:complexContent>
-          <xsd:extension base="dms:MultiChoiceLookup">
-            <xsd:sequence>
-              <xsd:element name="Value" type="dms:Lookup" maxOccurs="unbounded" minOccurs="0" nillable="true"/>
-            </xsd:sequence>
-          </xsd:extension>
-        </xsd:complexContent>
-      </xsd:complexType>
-    </xsd:element>
-    <xsd:element name="LastPreviewTimeLookup" ma:index="59" nillable="true" ma:displayName="Last Previewed Date" ma:default="" ma:list="{9E343742-310B-4684-A24C-1D137CB4B230}" ma:internalName="LastPreviewTimeLookup" ma:readOnly="true" ma:showField="LastPreviewTime" ma:web="4873beb7-5857-4685-be1f-d57550cc96cc">
-      <xsd:complexType>
-        <xsd:complexContent>
-          <xsd:extension base="dms:MultiChoiceLookup">
-            <xsd:sequence>
-              <xsd:element name="Value" type="dms:Lookup" maxOccurs="unbounded" minOccurs="0" nillable="true"/>
-            </xsd:sequence>
-          </xsd:extension>
-        </xsd:complexContent>
-      </xsd:complexType>
-    </xsd:element>
-    <xsd:element name="LastPreviewVersionLookup" ma:index="60" nillable="true" ma:displayName="Last Previewed Version" ma:default="" ma:list="{9E343742-310B-4684-A24C-1D137CB4B230}" ma:internalName="LastPreviewVersionLookup" ma:readOnly="true" ma:showField="LastPreviewVersion" ma:web="4873beb7-5857-4685-be1f-d57550cc96cc">
-      <xsd:complexType>
-        <xsd:complexContent>
-          <xsd:extension base="dms:MultiChoiceLookup">
-            <xsd:sequence>
-              <xsd:element name="Value" type="dms:Lookup" maxOccurs="unbounded" minOccurs="0" nillable="true"/>
-            </xsd:sequence>
-          </xsd:extension>
-        </xsd:complexContent>
-      </xsd:complexType>
-    </xsd:element>
-    <xsd:element name="LastPublishErrorLookup" ma:index="61" nillable="true" ma:displayName="Last Publish Attempt Error" ma:default="" ma:list="{9E343742-310B-4684-A24C-1D137CB4B230}" ma:internalName="LastPublishErrorLookup" ma:readOnly="true" ma:showField="LastPublishError" ma:web="4873beb7-5857-4685-be1f-d57550cc96cc">
-      <xsd:complexType>
-        <xsd:complexContent>
-          <xsd:extension base="dms:MultiChoiceLookup">
-            <xsd:sequence>
-              <xsd:element name="Value" type="dms:Lookup" maxOccurs="unbounded" minOccurs="0" nillable="true"/>
-            </xsd:sequence>
-          </xsd:extension>
-        </xsd:complexContent>
-      </xsd:complexType>
-    </xsd:element>
-    <xsd:element name="LastPublishResultLookup" ma:index="62" nillable="true" ma:displayName="Last Publish Attempt Result" ma:default="" ma:list="{9E343742-310B-4684-A24C-1D137CB4B230}" ma:internalName="LastPublishResultLookup" ma:readOnly="true" ma:showField="LastPublishResult" ma:web="4873beb7-5857-4685-be1f-d57550cc96cc">
-      <xsd:complexType>
-        <xsd:complexContent>
-          <xsd:extension base="dms:MultiChoiceLookup">
-            <xsd:sequence>
-              <xsd:element name="Value" type="dms:Lookup" maxOccurs="unbounded" minOccurs="0" nillable="true"/>
-            </xsd:sequence>
-          </xsd:extension>
-        </xsd:complexContent>
-      </xsd:complexType>
-    </xsd:element>
-    <xsd:element name="LastPublishAttemptDateLookup" ma:index="63" nillable="true" ma:displayName="Last Publish Attempted On" ma:default="" ma:list="{9E343742-310B-4684-A24C-1D137CB4B230}" ma:internalName="LastPublishAttemptDateLookup" ma:readOnly="true" ma:showField="LastPublishAttemptDate" ma:web="4873beb7-5857-4685-be1f-d57550cc96cc">
-      <xsd:complexType>
-        <xsd:complexContent>
-          <xsd:extension base="dms:MultiChoiceLookup">
-            <xsd:sequence>
-              <xsd:element name="Value" type="dms:Lookup" maxOccurs="unbounded" minOccurs="0" nillable="true"/>
-            </xsd:sequence>
-          </xsd:extension>
-        </xsd:complexContent>
-      </xsd:complexType>
-    </xsd:element>
-    <xsd:element name="LastPublishedByLookup" ma:index="64" nillable="true" ma:displayName="Last Published By" ma:default="" ma:list="{9E343742-310B-4684-A24C-1D137CB4B230}" ma:internalName="LastPublishedByLookup" ma:readOnly="true" ma:showField="LastPublishedBy" ma:web="4873beb7-5857-4685-be1f-d57550cc96cc">
-      <xsd:complexType>
-        <xsd:complexContent>
-          <xsd:extension base="dms:MultiChoiceLookup">
-            <xsd:sequence>
-              <xsd:element name="Value" type="dms:Lookup" maxOccurs="unbounded" minOccurs="0" nillable="true"/>
-            </xsd:sequence>
-          </xsd:extension>
-        </xsd:complexContent>
-      </xsd:complexType>
-    </xsd:element>
-    <xsd:element name="LastPublishTimeLookup" ma:index="65" nillable="true" ma:displayName="Last Published Date" ma:default="" ma:list="{9E343742-310B-4684-A24C-1D137CB4B230}" ma:internalName="LastPublishTimeLookup" ma:readOnly="true" ma:showField="LastPublishTime" ma:web="4873beb7-5857-4685-be1f-d57550cc96cc">
-      <xsd:complexType>
-        <xsd:complexContent>
-          <xsd:extension base="dms:MultiChoiceLookup">
-            <xsd:sequence>
-              <xsd:element name="Value" type="dms:Lookup" maxOccurs="unbounded" minOccurs="0" nillable="true"/>
-            </xsd:sequence>
-          </xsd:extension>
-        </xsd:complexContent>
-      </xsd:complexType>
-    </xsd:element>
-    <xsd:element name="LastPublishVersionLookup" ma:index="66" nillable="true" ma:displayName="Last Published Version" ma:default="" ma:list="{9E343742-310B-4684-A24C-1D137CB4B230}" ma:internalName="LastPublishVersionLookup" ma:readOnly="true" ma:showField="LastPublishVersion" ma:web="4873beb7-5857-4685-be1f-d57550cc96cc">
-      <xsd:complexType>
-        <xsd:complexContent>
-          <xsd:extension base="dms:MultiChoiceLookup">
-            <xsd:sequence>
-              <xsd:element name="Value" type="dms:Lookup" maxOccurs="unbounded" minOccurs="0" nillable="true"/>
-            </xsd:sequence>
-          </xsd:extension>
-        </xsd:complexContent>
-      </xsd:complexType>
-    </xsd:element>
-    <xsd:element name="TPLaunchHelpLinkType" ma:index="67" nillable="true" ma:displayName="Launch Help Link Type" ma:default="Template" ma:internalName="TPLaunchHelpLinkType">
-      <xsd:simpleType>
-        <xsd:restriction base="dms:Choice">
-          <xsd:enumeration value="Template"/>
-          <xsd:enumeration value="Training"/>
-          <xsd:enumeration value="URL"/>
-          <xsd:enumeration value="None"/>
-        </xsd:restriction>
-      </xsd:simpleType>
-    </xsd:element>
-    <xsd:element name="LegacyData" ma:index="68" nillable="true" ma:displayName="Legacy Data" ma:default="" ma:internalName="LegacyData" ma:readOnly="false">
-      <xsd:simpleType>
-        <xsd:restriction base="dms:Note"/>
-      </xsd:simpleType>
-    </xsd:element>
-    <xsd:element name="TPLaunchHelpLink" ma:index="69" nillable="true" ma:displayName="Link to Launch Help Topic" ma:default="" ma:internalName="TPLaunchHelpLink">
-      <xsd:simpleType>
-        <xsd:restriction base="dms:Text"/>
-      </xsd:simpleType>
-    </xsd:element>
-    <xsd:element name="LocComments" ma:index="70" nillable="true" ma:displayName="Loc Approval Comments" ma:default="" ma:internalName="LocComments" ma:readOnly="false">
-      <xsd:simpleType>
-        <xsd:restriction base="dms:Note"/>
-      </xsd:simpleType>
-    </xsd:element>
-    <xsd:element name="LocLastLocAttemptVersionLookup" ma:index="71" nillable="true" ma:displayName="Loc Last Loc Attempt Version" ma:default="" ma:list="{7DD1DCEC-E449-43D3-891F-7DC62F62AD21}" ma:internalName="LocLastLocAttemptVersionLookup" ma:readOnly="false" ma:showField="LastLocAttemptVersion" ma:web="4873beb7-5857-4685-be1f-d57550cc96cc">
-      <xsd:simpleType>
-        <xsd:restriction base="dms:Lookup"/>
-      </xsd:simpleType>
-    </xsd:element>
-    <xsd:element name="LocLastLocAttemptVersionTypeLookup" ma:index="72" nillable="true" ma:displayName="Loc Last Loc Attempt Version Type" ma:default="" ma:list="{7DD1DCEC-E449-43D3-891F-7DC62F62AD21}" ma:internalName="LocLastLocAttemptVersionTypeLookup" ma:readOnly="true" ma:showField="LastLocAttemptVersionType" ma:web="4873beb7-5857-4685-be1f-d57550cc96cc">
-      <xsd:simpleType>
-        <xsd:restriction base="dms:Lookup"/>
-      </xsd:simpleType>
-    </xsd:element>
-    <xsd:element name="LocManualTestRequired" ma:index="73" nillable="true" ma:displayName="Loc Manual Test Required" ma:default="" ma:internalName="LocManualTestRequired" ma:readOnly="false">
-      <xsd:simpleType>
-        <xsd:restriction base="dms:Boolean"/>
-      </xsd:simpleType>
-    </xsd:element>
-    <xsd:element name="LocMarketGroupTiers2" ma:index="74" nillable="true" ma:displayName="Loc Market Group Tiers" ma:internalName="LocMarketGroupTiers2" ma:readOnly="false">
-      <xsd:simpleType>
-        <xsd:restriction base="dms:Unknown"/>
-      </xsd:simpleType>
-    </xsd:element>
-    <xsd:element name="LocNewPublishedVersionLookup" ma:index="75" nillable="true" ma:displayName="Loc New Published Version Lookup" ma:default="" ma:list="{7DD1DCEC-E449-43D3-891F-7DC62F62AD21}" ma:internalName="LocNewPublishedVersionLookup" ma:readOnly="true" ma:showField="NewPublishedVersion" ma:web="4873beb7-5857-4685-be1f-d57550cc96cc">
-      <xsd:simpleType>
-        <xsd:restriction base="dms:Lookup"/>
-      </xsd:simpleType>
-    </xsd:element>
-    <xsd:element name="LocOverallHandbackStatusLookup" ma:index="76" nillable="true" ma:displayName="Loc Overall Handback Status" ma:default="" ma:list="{7DD1DCEC-E449-43D3-891F-7DC62F62AD21}" ma:internalName="LocOverallHandbackStatusLookup" ma:readOnly="true" ma:showField="OverallHandbackStatus" ma:web="4873beb7-5857-4685-be1f-d57550cc96cc">
-      <xsd:simpleType>
-        <xsd:restriction base="dms:Lookup"/>
-      </xsd:simpleType>
-    </xsd:element>
-    <xsd:element name="LocOverallLocStatusLookup" ma:index="77" nillable="true" ma:displayName="Loc Overall Localize Status" ma:default="" ma:list="{7DD1DCEC-E449-43D3-891F-7DC62F62AD21}" ma:internalName="LocOverallLocStatusLookup" ma:readOnly="true" ma:showField="OverallLocStatus" ma:web="4873beb7-5857-4685-be1f-d57550cc96cc">
-      <xsd:simpleType>
-        <xsd:restriction base="dms:Lookup"/>
-      </xsd:simpleType>
-    </xsd:element>
-    <xsd:element name="LocOverallPreviewStatusLookup" ma:index="78" nillable="true" ma:displayName="Loc Overall Preview Status" ma:default="" ma:list="{7DD1DCEC-E449-43D3-891F-7DC62F62AD21}" ma:internalName="LocOverallPreviewStatusLookup" ma:readOnly="true" ma:showField="OverallPreviewStatus" ma:web="4873beb7-5857-4685-be1f-d57550cc96cc">
-      <xsd:simpleType>
-        <xsd:restriction base="dms:Lookup"/>
-      </xsd:simpleType>
-    </xsd:element>
-    <xsd:element name="LocOverallPublishStatusLookup" ma:index="79" nillable="true" ma:displayName="Loc Overall Publish Status" ma:default="" ma:list="{7DD1DCEC-E449-43D3-891F-7DC62F62AD21}" ma:internalName="LocOverallPublishStatusLookup" ma:readOnly="true" ma:showField="OverallPublishStatus" ma:web="4873beb7-5857-4685-be1f-d57550cc96cc">
-      <xsd:simpleType>
-        <xsd:restriction base="dms:Lookup"/>
-      </xsd:simpleType>
-    </xsd:element>
-    <xsd:element name="IntlLocPriority" ma:index="80" nillable="true" ma:displayName="Loc Priority" ma:default="" ma:internalName="IntlLocPriority" ma:readOnly="false">
-      <xsd:simpleType>
-        <xsd:restriction base="dms:Unknown"/>
-      </xsd:simpleType>
-    </xsd:element>
-    <xsd:element name="LocProcessedForHandoffsLookup" ma:index="81" nillable="true" ma:displayName="Loc Processed For Handoffs" ma:default="" ma:list="{7DD1DCEC-E449-43D3-891F-7DC62F62AD21}" ma:internalName="LocProcessedForHandoffsLookup" ma:readOnly="true" ma:showField="ProcessedForHandoffs" ma:web="4873beb7-5857-4685-be1f-d57550cc96cc">
-      <xsd:simpleType>
-        <xsd:restriction base="dms:Lookup"/>
-      </xsd:simpleType>
-    </xsd:element>
-    <xsd:element name="LocProcessedForMarketsLookup" ma:index="82" nillable="true" ma:displayName="Loc Processed For Markets" ma:default="" ma:list="{7DD1DCEC-E449-43D3-891F-7DC62F62AD21}" ma:internalName="LocProcessedForMarketsLookup" ma:readOnly="true" ma:showField="ProcessedForMarkets" ma:web="4873beb7-5857-4685-be1f-d57550cc96cc">
-      <xsd:simpleType>
-        <xsd:restriction base="dms:Lookup"/>
-      </xsd:simpleType>
-    </xsd:element>
-    <xsd:element name="LocPublishedDependentAssetsLookup" ma:index="83" nillable="true" ma:displayName="Loc Published Dependent Assets" ma:default="" ma:list="{7DD1DCEC-E449-43D3-891F-7DC62F62AD21}" ma:internalName="LocPublishedDependentAssetsLookup" ma:readOnly="true" ma:showField="PublishedDependentAssets" ma:web="4873beb7-5857-4685-be1f-d57550cc96cc">
-      <xsd:simpleType>
-        <xsd:restriction base="dms:Lookup"/>
-      </xsd:simpleType>
-    </xsd:element>
-    <xsd:element name="LocPublishedLinkedAssetsLookup" ma:index="84" nillable="true" ma:displayName="Loc Published Linked Assets" ma:default="" ma:list="{7DD1DCEC-E449-43D3-891F-7DC62F62AD21}" ma:internalName="LocPublishedLinkedAssetsLookup" ma:readOnly="true" ma:showField="PublishedLinkedAssets" ma:web="4873beb7-5857-4685-be1f-d57550cc96cc">
-      <xsd:simpleType>
-        <xsd:restriction base="dms:Lookup"/>
-      </xsd:simpleType>
-    </xsd:element>
-    <xsd:element name="LocRecommendedHandoff" ma:index="85" nillable="true" ma:displayName="Loc Recommended Handoff" ma:default="" ma:indexed="true" ma:internalName="LocRecommendedHandoff" ma:readOnly="false">
-      <xsd:simpleType>
-        <xsd:restriction base="dms:Text"/>
-      </xsd:simpleType>
-    </xsd:element>
-    <xsd:element name="LocalizationTagsTaxHTField0" ma:index="87" nillable="true" ma:taxonomy="true" ma:internalName="LocalizationTagsTaxHTField0" ma:taxonomyFieldName="LocalizationTags" ma:displayName="Localization Tags" ma:readOnly="false" ma:default="" ma:fieldId="{00f02cb3-2c7c-424a-9c61-10e9b6878429}" ma:taxonomyMulti="true" ma:sspId="8f79753a-75d3-41f5-8ca3-40b843941b4f" ma:termSetId="5b7703a5-8e8b-4b58-8b31-1cea35331da3" ma:anchorId="00000000-0000-0000-0000-000000000000" ma:open="false" ma:isKeyword="false">
-      <xsd:complexType>
-        <xsd:sequence>
-          <xsd:element ref="pc:Terms" minOccurs="0" maxOccurs="1"/>
-        </xsd:sequence>
-      </xsd:complexType>
-    </xsd:element>
-    <xsd:element name="MachineTranslated" ma:index="88" nillable="true" ma:displayName="Machine Translated" ma:default="" ma:internalName="MachineTranslated" ma:readOnly="false">
-      <xsd:simpleType>
-        <xsd:restriction base="dms:Boolean"/>
-      </xsd:simpleType>
-    </xsd:element>
-    <xsd:element name="Manager" ma:index="89" nillable="true" ma:displayName="Manager" ma:hidden="true" ma:internalName="Manager" ma:readOnly="false">
-      <xsd:simpleType>
-        <xsd:restriction base="dms:Text"/>
-      </xsd:simpleType>
-    </xsd:element>
-    <xsd:element name="Markets" ma:index="90" nillable="true" ma:displayName="Markets" ma:default="" ma:description="Leave blank to show in all markets" ma:list="{2FBD1B11-2ACE-4FDC-B5A3-635D4ADF6F1B}" ma:internalName="Markets" ma:readOnly="false" ma:showField="MarketName" ma:web="4873beb7-5857-4685-be1f-d57550cc96cc">
-      <xsd:complexType>
-        <xsd:complexContent>
-          <xsd:extension base="dms:MultiChoiceLookup">
-            <xsd:sequence>
-              <xsd:element name="Value" type="dms:Lookup" maxOccurs="unbounded" minOccurs="0" nillable="true"/>
-            </xsd:sequence>
-          </xsd:extension>
-        </xsd:complexContent>
-      </xsd:complexType>
-    </xsd:element>
-    <xsd:element name="Milestone" ma:index="91" nillable="true" ma:displayName="Milestone" ma:default="" ma:internalName="Milestone" ma:readOnly="false">
-      <xsd:simpleType>
-        <xsd:restriction base="dms:Unknown"/>
-      </xsd:simpleType>
-    </xsd:element>
-    <xsd:element name="TPNamespace" ma:index="94" nillable="true" ma:displayName="Namespace" ma:default="" ma:internalName="TPNamespace">
-      <xsd:simpleType>
-        <xsd:restriction base="dms:Text"/>
-      </xsd:simpleType>
-    </xsd:element>
-    <xsd:element name="NumericId" ma:index="95" nillable="true" ma:displayName="Numeric ID" ma:default="" ma:indexed="true" ma:internalName="NumericId" ma:readOnly="false">
-      <xsd:simpleType>
-        <xsd:restriction base="dms:Number"/>
-      </xsd:simpleType>
-    </xsd:element>
-    <xsd:element name="NumOfRatingsLookup" ma:index="96" nillable="true" ma:displayName="NumOfRatings" ma:default="" ma:list="{9E343742-310B-4684-A24C-1D137CB4B230}" ma:internalName="NumOfRatingsLookup" ma:readOnly="true" ma:showField="NumOfRatings" ma:web="4873beb7-5857-4685-be1f-d57550cc96cc">
-      <xsd:complexType>
-        <xsd:complexContent>
-          <xsd:extension base="dms:MultiChoiceLookup">
-            <xsd:sequence>
-              <xsd:element name="Value" type="dms:Lookup" maxOccurs="unbounded" minOccurs="0" nillable="true"/>
-            </xsd:sequence>
-          </xsd:extension>
-        </xsd:complexContent>
-      </xsd:complexType>
-    </xsd:element>
-    <xsd:element name="OOCacheId" ma:index="97" nillable="true" ma:displayName="OOCacheId" ma:internalName="OOCacheId" ma:readOnly="false">
-      <xsd:simpleType>
-        <xsd:restriction base="dms:Text"/>
-      </xsd:simpleType>
-    </xsd:element>
-    <xsd:element name="OpenTemplate" ma:index="98" nillable="true" ma:displayName="Open Template" ma:default="true" ma:internalName="OpenTemplate">
-      <xsd:simpleType>
-        <xsd:restriction base="dms:Boolean"/>
-      </xsd:simpleType>
-    </xsd:element>
-    <xsd:element name="OriginAsset" ma:index="99" nillable="true" ma:displayName="Origin Asset" ma:default="" ma:internalName="OriginAsset" ma:readOnly="false">
-      <xsd:simpleType>
-        <xsd:restriction base="dms:Text"/>
-      </xsd:simpleType>
-    </xsd:element>
-    <xsd:element name="OriginalRelease" ma:index="100" nillable="true" ma:displayName="Original Release" ma:default="15" ma:internalName="OriginalRelease" ma:readOnly="false">
-      <xsd:simpleType>
-        <xsd:restriction base="dms:Choice">
-          <xsd:enumeration value="14"/>
-          <xsd:enumeration value="15"/>
-          <xsd:enumeration value="16"/>
-        </xsd:restriction>
-      </xsd:simpleType>
-    </xsd:element>
-    <xsd:element name="OriginalSourceMarket" ma:index="101" nillable="true" ma:displayName="Original Source Market Group" ma:default="" ma:internalName="OriginalSourceMarket" ma:readOnly="false">
-      <xsd:simpleType>
-        <xsd:restriction base="dms:Text"/>
-      </xsd:simpleType>
-    </xsd:element>
-    <xsd:element name="OutputCachingOn" ma:index="102" nillable="true" ma:displayName="Output Caching" ma:default="true" ma:hidden="true" ma:internalName="OutputCachingOn" ma:readOnly="false">
-      <xsd:simpleType>
-        <xsd:restriction base="dms:Boolean"/>
-      </xsd:simpleType>
-    </xsd:element>
-    <xsd:element name="ParentAssetId" ma:index="103" nillable="true" ma:displayName="Parent Asset Id" ma:default="" ma:internalName="ParentAssetId" ma:readOnly="false">
-      <xsd:simpleType>
-        <xsd:restriction base="dms:Text"/>
-      </xsd:simpleType>
-    </xsd:element>
-    <xsd:element name="PlannedPubDate" ma:index="104" nillable="true" ma:displayName="Planned Publish Date" ma:default="" ma:indexed="true" ma:internalName="PlannedPubDate" ma:readOnly="false">
-      <xsd:simpleType>
-        <xsd:restriction base="dms:DateTime"/>
-      </xsd:simpleType>
-    </xsd:element>
-    <xsd:element name="PolicheckWords" ma:index="105" nillable="true" ma:displayName="Policheck Words" ma:default="" ma:internalName="PolicheckWords" ma:readOnly="false">
-      <xsd:simpleType>
-        <xsd:restriction base="dms:Text"/>
-      </xsd:simpleType>
-    </xsd:element>
-    <xsd:element name="BusinessGroup" ma:index="106" nillable="true" ma:displayName="Product Division Owner" ma:default="" ma:internalName="BusinessGroup" ma:readOnly="false">
-      <xsd:simpleType>
-        <xsd:restriction base="dms:Unknown"/>
-      </xsd:simpleType>
-    </xsd:element>
-    <xsd:element name="UAProjectedTotalWords" ma:index="107" nillable="true" ma:displayName="Projected Word Count" ma:default="" ma:internalName="UAProjectedTotalWords" ma:readOnly="false">
-      <xsd:simpleType>
-        <xsd:restriction base="dms:Unknown"/>
-      </xsd:simpleType>
-    </xsd:element>
-    <xsd:element name="Provider" ma:index="108" nillable="true" ma:displayName="Provider" ma:default="" ma:internalName="Provider" ma:readOnly="false">
-      <xsd:simpleType>
-        <xsd:restriction base="dms:Unknown"/>
-      </xsd:simpleType>
-    </xsd:element>
-    <xsd:element name="Providers" ma:index="109" nillable="true" ma:displayName="Providers" ma:default="" ma:internalName="Providers">
-      <xsd:simpleType>
-        <xsd:restriction base="dms:Unknown"/>
-      </xsd:simpleType>
-    </xsd:element>
-    <xsd:element name="PublishStatusLookup" ma:index="110" nillable="true" ma:displayName="Publish Status" ma:default="" ma:list="{9E343742-310B-4684-A24C-1D137CB4B230}" ma:internalName="PublishStatusLookup" ma:readOnly="false" ma:showField="PublishStatus" ma:web="4873beb7-5857-4685-be1f-d57550cc96cc">
-      <xsd:complexType>
-        <xsd:complexContent>
-          <xsd:extension base="dms:MultiChoiceLookup">
-            <xsd:sequence>
-              <xsd:element name="Value" type="dms:Lookup" maxOccurs="unbounded" minOccurs="0" nillable="true"/>
-            </xsd:sequence>
-          </xsd:extension>
-        </xsd:complexContent>
-      </xsd:complexType>
-    </xsd:element>
-    <xsd:element name="PublishTargets" ma:index="111" nillable="true" ma:displayName="Publish Target" ma:default="OfficeOnlineVNext" ma:internalName="PublishTargets" ma:readOnly="false">
-      <xsd:simpleType>
-        <xsd:restriction base="dms:Unknown"/>
-      </xsd:simpleType>
-    </xsd:element>
-    <xsd:element name="RecommendationsModifier" ma:index="112" nillable="true" ma:displayName="Recommendations Modifier" ma:default="" ma:internalName="RecommendationsModifier" ma:readOnly="false">
-      <xsd:simpleType>
-        <xsd:restriction base="dms:Number"/>
-      </xsd:simpleType>
-    </xsd:element>
-    <xsd:element name="ArtSampleDocs" ma:index="113" nillable="true" ma:displayName="Sample Docs" ma:default="" ma:hidden="true" ma:internalName="ArtSampleDocs" ma:readOnly="false">
-      <xsd:simpleType>
-        <xsd:restriction base="dms:Text"/>
-      </xsd:simpleType>
-    </xsd:element>
-    <xsd:element name="ScenarioTagsTaxHTField0" ma:index="115" nillable="true" ma:taxonomy="true" ma:internalName="ScenarioTagsTaxHTField0" ma:taxonomyFieldName="ScenarioTags" ma:displayName="Scenarios" ma:readOnly="false" ma:default="" ma:fieldId="{93aef74d-6c78-4815-8310-51477dceeccc}" ma:taxonomyMulti="true" ma:sspId="8f79753a-75d3-41f5-8ca3-40b843941b4f" ma:termSetId="4b7d5f16-e2f2-4fc0-bab3-6e8b931e57d6" ma:anchorId="00000000-0000-0000-0000-000000000000" ma:open="false" ma:isKeyword="false">
-      <xsd:complexType>
-        <xsd:sequence>
-          <xsd:element ref="pc:Terms" minOccurs="0" maxOccurs="1"/>
-        </xsd:sequence>
-      </xsd:complexType>
-    </xsd:element>
-    <xsd:element name="ShowIn" ma:index="117" nillable="true" ma:displayName="Show In" ma:default="Show everywhere" ma:internalName="ShowIn" ma:readOnly="false">
-      <xsd:simpleType>
-        <xsd:restriction base="dms:Choice">
-          <xsd:enumeration value="Hide on web"/>
-          <xsd:enumeration value="On Web no search"/>
-          <xsd:enumeration value="Show everywhere"/>
-          <xsd:enumeration value="Special use only"/>
-        </xsd:restriction>
-      </xsd:simpleType>
-    </xsd:element>
-    <xsd:element name="SourceTitle" ma:index="118" nillable="true" ma:displayName="Source Title" ma:default="" ma:indexed="true" ma:internalName="SourceTitle" ma:readOnly="false">
-      <xsd:simpleType>
-        <xsd:restriction base="dms:Text"/>
-      </xsd:simpleType>
-    </xsd:element>
-    <xsd:element name="CSXSubmissionDate" ma:index="119" nillable="true" ma:displayName="Submission Date" ma:default="" ma:internalName="CSXSubmissionDate" ma:readOnly="false">
-      <xsd:simpleType>
-        <xsd:restriction base="dms:DateTime"/>
-      </xsd:simpleType>
-    </xsd:element>
-    <xsd:element name="SubmitterId" ma:index="120" nillable="true" ma:displayName="Submitter ID" ma:default="" ma:internalName="SubmitterId" ma:readOnly="false">
-      <xsd:simpleType>
-        <xsd:restriction base="dms:Text"/>
-      </xsd:simpleType>
-    </xsd:element>
-    <xsd:element name="TaxCatchAll" ma:index="121" nillable="true" ma:displayName="Taxonomy Catch All Column" ma:hidden="true" ma:list="{530f955b-6704-4601-bd83-f81d87f1e440}" ma:internalName="TaxCatchAll" ma:showField="CatchAllData" ma:web="4873beb7-5857-4685-be1f-d57550cc96cc">
-      <xsd:complexType>
-        <xsd:complexContent>
-          <xsd:extension base="dms:MultiChoiceLookup">
-            <xsd:sequence>
-              <xsd:element name="Value" type="dms:Lookup" maxOccurs="unbounded" minOccurs="0" nillable="true"/>
-            </xsd:sequence>
-          </xsd:extension>
-        </xsd:complexContent>
-      </xsd:complexType>
-    </xsd:element>
-    <xsd:element name="TaxCatchAllLabel" ma:index="122" nillable="true" ma:displayName="Taxonomy Catch All Column1" ma:hidden="true" ma:list="{530f955b-6704-4601-bd83-f81d87f1e440}" ma:internalName="TaxCatchAllLabel" ma:readOnly="true" ma:showField="CatchAllDataLabel" ma:web="4873beb7-5857-4685-be1f-d57550cc96cc">
-      <xsd:complexType>
-        <xsd:complexContent>
-          <xsd:extension base="dms:MultiChoiceLookup">
-            <xsd:sequence>
-              <xsd:element name="Value" type="dms:Lookup" maxOccurs="unbounded" minOccurs="0" nillable="true"/>
-            </xsd:sequence>
-          </xsd:extension>
-        </xsd:complexContent>
-      </xsd:complexType>
-    </xsd:element>
-    <xsd:element name="TemplateStatus" ma:index="123" nillable="true" ma:displayName="Template Status" ma:default="" ma:internalName="TemplateStatus">
-      <xsd:simpleType>
-        <xsd:restriction base="dms:Unknown"/>
-      </xsd:simpleType>
-    </xsd:element>
-    <xsd:element name="TemplateTemplateType" ma:index="124" nillable="true" ma:displayName="Template Type" ma:default="" ma:internalName="TemplateTemplateType">
-      <xsd:simpleType>
-        <xsd:restriction base="dms:Unknown"/>
-      </xsd:simpleType>
-    </xsd:element>
-    <xsd:element name="ThumbnailAssetId" ma:index="125" nillable="true" ma:displayName="Thumbnail Image Asset" ma:default="" ma:internalName="ThumbnailAssetId" ma:readOnly="false">
-      <xsd:simpleType>
-        <xsd:restriction base="dms:Text"/>
-      </xsd:simpleType>
-    </xsd:element>
-    <xsd:element name="TimesCloned" ma:index="126" nillable="true" ma:displayName="Times Cloned" ma:default="" ma:internalName="TimesCloned" ma:readOnly="false">
-      <xsd:simpleType>
-        <xsd:restriction base="dms:Number"/>
-      </xsd:simpleType>
-    </xsd:element>
-    <xsd:element name="TrustLevel" ma:index="128" nillable="true" ma:displayName="Trust Level" ma:default="1 Microsoft Managed Content" ma:internalName="TrustLevel" ma:readOnly="false">
-      <xsd:simpleType>
-        <xsd:restriction base="dms:Unknown"/>
-      </xsd:simpleType>
-    </xsd:element>
-    <xsd:element name="UALocComments" ma:index="129" nillable="true" ma:displayName="UA Loc Comments" ma:default="" ma:internalName="UALocComments" ma:readOnly="false">
-      <xsd:simpleType>
-        <xsd:restriction base="dms:Note"/>
-      </xsd:simpleType>
-    </xsd:element>
-    <xsd:element name="UALocRecommendation" ma:index="130" nillable="true" ma:displayName="UA Loc Recommendation" ma:default="Localize" ma:internalName="UALocRecommendation" ma:readOnly="false">
-      <xsd:simpleType>
-        <xsd:restriction base="dms:Choice">
-          <xsd:enumeration value="Localize"/>
-          <xsd:enumeration value="Never Localize"/>
-          <xsd:enumeration value="Priority Localize"/>
-        </xsd:restriction>
-      </xsd:simpleType>
-    </xsd:element>
-    <xsd:element name="UANotes" ma:index="131" nillable="true" ma:displayName="UA Notes" ma:default="" ma:internalName="UANotes" ma:readOnly="false">
-      <xsd:simpleType>
-        <xsd:restriction base="dms:Note"/>
-      </xsd:simpleType>
-    </xsd:element>
-    <xsd:element name="TPAppVersion" ma:index="132" nillable="true" ma:displayName="Version" ma:default="" ma:internalName="TPAppVersion">
-      <xsd:simpleType>
-        <xsd:restriction base="dms:Text"/>
-      </xsd:simpleType>
-    </xsd:element>
-    <xsd:element name="VoteCount" ma:index="133" nillable="true" ma:displayName="Vote Count" ma:default="" ma:internalName="VoteCount" ma:readOnly="false">
-      <xsd:simpleType>
-        <xsd:restriction base="dms:Unknown"/>
-      </xsd:simpleType>
-    </xsd:element>
-  </xsd:schema>
-  <xsd:schema xmlns="http://schemas.openxmlformats.org/package/2006/metadata/core-properties" xmlns:xsd="http://www.w3.org/2001/XMLSchema" xmlns:xsi="http://www.w3.org/2001/XMLSchema-instance" xmlns:dc="http://purl.org/dc/elements/1.1/" xmlns:dcterms="http://purl.org/dc/terms/" xmlns:odoc="http://schemas.microsoft.com/internal/obd" targetNamespace="http://schemas.openxmlformats.org/package/2006/metadata/core-properties" elementFormDefault="qualified" attributeFormDefault="unqualified" blockDefault="#all">
-    <xsd:import namespace="http://purl.org/dc/elements/1.1/" schemaLocation="http://dublincore.org/schemas/xmls/qdc/2003/04/02/dc.xsd"/>
-    <xsd:import namespace="http://purl.org/dc/terms/" schemaLocation="http://dublincore.org/schemas/xmls/qdc/2003/04/02/dcterms.xsd"/>
-    <xsd:element name="coreProperties" type="CT_coreProperties"/>
-    <xsd:complexType name="CT_coreProperties">
-      <xsd:all>
-        <xsd:element ref="dc:creator" minOccurs="0" maxOccurs="1"/>
-        <xsd:element ref="dcterms:created" minOccurs="0" maxOccurs="1"/>
-        <xsd:element ref="dc:identifier" minOccurs="0" maxOccurs="1"/>
-        <xsd:element name="contentType" minOccurs="0" maxOccurs="1" type="xsd:string" ma:index="22" ma:displayName="Content Type"/>
-        <xsd:element ref="dc:title" minOccurs="0" maxOccurs="1" ma:index="127" ma:displayName="Title"/>
-        <xsd:element ref="dc:subject" minOccurs="0" maxOccurs="1"/>
-        <xsd:element ref="dc:description" minOccurs="0" maxOccurs="1"/>
-        <xsd:element name="keywords" minOccurs="0" maxOccurs="1" type="xsd:string"/>
-        <xsd:element ref="dc:language" minOccurs="0" maxOccurs="1"/>
-        <xsd:element name="category" minOccurs="0" maxOccurs="1" type="xsd:string"/>
-        <xsd:element name="version" minOccurs="0" maxOccurs="1" type="xsd:string"/>
-        <xsd:element name="revision" minOccurs="0" maxOccurs="1" type="xsd:string">
-          <xsd:annotation>
-            <xsd:documentation>
-                        This value indicates the number of saves or revisions. The application is responsible for updating this value after each revision.
-                    </xsd:documentation>
-          </xsd:annotation>
-        </xsd:element>
-        <xsd:element name="lastModifiedBy" minOccurs="0" maxOccurs="1" type="xsd:string"/>
-        <xsd:element ref="dcterms:modified" minOccurs="0" maxOccurs="1"/>
-        <xsd:element name="contentStatus" minOccurs="0" maxOccurs="1" type="xsd:string"/>
-      </xsd:all>
-    </xsd:complexType>
-  </xsd:schema>
-  <xs:schema xmlns:pc="http://schemas.microsoft.com/office/infopath/2007/PartnerControls" xmlns:xs="http://www.w3.org/2001/XMLSchema" targetNamespace="http://schemas.microsoft.com/office/infopath/2007/PartnerControls" elementFormDefault="qualified" attributeFormDefault="unqualified">
-    <xs:element name="Person">
-      <xs:complexType>
-        <xs:sequence>
-          <xs:element ref="pc:DisplayName" minOccurs="0"/>
-          <xs:element ref="pc:AccountId" minOccurs="0"/>
-          <xs:element ref="pc:AccountType" minOccurs="0"/>
-        </xs:sequence>
-      </xs:complexType>
-    </xs:element>
-    <xs:element name="DisplayName" type="xs:string"/>
-    <xs:element name="AccountId" type="xs:string"/>
-    <xs:element name="AccountType" type="xs:string"/>
-    <xs:element name="BDCAssociatedEntity">
-      <xs:complexType>
-        <xs:sequence>
-          <xs:element ref="pc:BDCEntity" minOccurs="0" maxOccurs="unbounded"/>
-        </xs:sequence>
-        <xs:attribute ref="pc:EntityNamespace"/>
-        <xs:attribute ref="pc:EntityName"/>
-        <xs:attribute ref="pc:SystemInstanceName"/>
-        <xs:attribute ref="pc:AssociationName"/>
-      </xs:complexType>
-    </xs:element>
-    <xs:attribute name="EntityNamespace" type="xs:string"/>
-    <xs:attribute name="EntityName" type="xs:string"/>
-    <xs:attribute name="SystemInstanceName" type="xs:string"/>
-    <xs:attribute name="AssociationName" type="xs:string"/>
-    <xs:element name="BDCEntity">
-      <xs:complexType>
-        <xs:sequence>
-          <xs:element ref="pc:EntityDisplayName" minOccurs="0"/>
-          <xs:element ref="pc:EntityInstanceReference" minOccurs="0"/>
-          <xs:element ref="pc:EntityId1" minOccurs="0"/>
-          <xs:element ref="pc:EntityId2" minOccurs="0"/>
-          <xs:element ref="pc:EntityId3" minOccurs="0"/>
-          <xs:element ref="pc:EntityId4" minOccurs="0"/>
-          <xs:element ref="pc:EntityId5" minOccurs="0"/>
-        </xs:sequence>
-      </xs:complexType>
-    </xs:element>
-    <xs:element name="EntityDisplayName" type="xs:string"/>
-    <xs:element name="EntityInstanceReference" type="xs:string"/>
-    <xs:element name="EntityId1" type="xs:string"/>
-    <xs:element name="EntityId2" type="xs:string"/>
-    <xs:element name="EntityId3" type="xs:string"/>
-    <xs:element name="EntityId4" type="xs:string"/>
-    <xs:element name="EntityId5" type="xs:string"/>
-    <xs:element name="Terms">
-      <xs:complexType>
-        <xs:sequence>
-          <xs:element ref="pc:TermInfo" minOccurs="0" maxOccurs="unbounded"/>
-        </xs:sequence>
-      </xs:complexType>
-    </xs:element>
-    <xs:element name="TermInfo">
-      <xs:complexType>
-        <xs:sequence>
-          <xs:element ref="pc:TermName" minOccurs="0"/>
-          <xs:element ref="pc:TermId" minOccurs="0"/>
-        </xs:sequence>
-      </xs:complexType>
-    </xs:element>
-    <xs:element name="TermName" type="xs:string"/>
-    <xs:element name="TermId" type="xs:string"/>
-  </xs:schema>
-</ct:contentTypeSchema>
-</file>
-
 <file path=customXml/itemProps1.xml><?xml version="1.0" encoding="utf-8"?>
-<ds:datastoreItem xmlns:ds="http://schemas.openxmlformats.org/officeDocument/2006/customXml" ds:itemID="{7FBDB1CC-CEFB-4E46-8174-1F0AA0D30B24}">
-  <ds:schemaRefs>
-    <ds:schemaRef ds:uri="http://schemas.microsoft.com/office/2006/metadata/properties"/>
-    <ds:schemaRef ds:uri="http://schemas.microsoft.com/office/infopath/2007/PartnerControls"/>
-    <ds:schemaRef ds:uri="4873beb7-5857-4685-be1f-d57550cc96cc"/>
-  </ds:schemaRefs>
-</ds:datastoreItem>
-</file>
-
-<file path=customXml/itemProps2.xml><?xml version="1.0" encoding="utf-8"?>
-<ds:datastoreItem xmlns:ds="http://schemas.openxmlformats.org/officeDocument/2006/customXml" ds:itemID="{C01C3C56-10DB-49F7-B061-44D8728D078A}">
-  <ds:schemaRefs>
-    <ds:schemaRef ds:uri="http://schemas.microsoft.com/sharepoint/v3/contenttype/forms"/>
-  </ds:schemaRefs>
-</ds:datastoreItem>
-</file>
-
-<file path=customXml/itemProps3.xml><?xml version="1.0" encoding="utf-8"?>
 <ds:datastoreItem xmlns:ds="http://schemas.openxmlformats.org/officeDocument/2006/customXml" ds:itemID="{4B3A7E92-E05A-4924-9E8A-9F6659E5855B}">
   <ds:schemaRefs>
     <ds:schemaRef ds:uri="http://schemas.microsoft.com/office/2006/metadata/contentType"/>
@@ -4546,4 +4925,22 @@
     <ds:schemaRef ds:uri="http://schemas.microsoft.com/internal/obd"/>
   </ds:schemaRefs>
 </ds:datastoreItem>
+</file>
+
+<file path=customXml/itemProps2.xml><?xml version="1.0" encoding="utf-8"?>
+<ds:datastoreItem xmlns:ds="http://schemas.openxmlformats.org/officeDocument/2006/customXml" ds:itemID="{C01C3C56-10DB-49F7-B061-44D8728D078A}">
+  <ds:schemaRefs>
+    <ds:schemaRef ds:uri="http://schemas.microsoft.com/sharepoint/v3/contenttype/forms"/>
+  </ds:schemaRefs>
+</ds:datastoreItem>
+</file>
+
+<file path=customXml/itemProps3.xml><?xml version="1.0" encoding="utf-8"?>
+<ds:datastoreItem xmlns:ds="http://schemas.openxmlformats.org/officeDocument/2006/customXml" ds:itemID="{7FBDB1CC-CEFB-4E46-8174-1F0AA0D30B24}">
+  <ds:schemaRefs>
+    <ds:schemaRef ds:uri="http://schemas.microsoft.com/office/2006/metadata/properties"/>
+    <ds:schemaRef ds:uri="http://schemas.microsoft.com/office/infopath/2007/PartnerControls"/>
+    <ds:schemaRef ds:uri="4873beb7-5857-4685-be1f-d57550cc96cc"/>
+  </ds:schemaRefs>
+</ds:datastoreItem>
 </file>
</xml_diff>